<commit_message>
Ajustes no texto e arrumei os nomes das relações
</commit_message>
<xml_diff>
--- a/Requisitos (ultima versao).docx
+++ b/Requisitos (ultima versao).docx
@@ -1,127 +1,118 @@
 
 <file path=word/document.xml><?xml version="1.0" encoding="utf-8"?>
-<w:document xmlns:mc="http://schemas.openxmlformats.org/markup-compatibility/2006" xmlns:o="urn:schemas-microsoft-com:office:office" xmlns:r="http://schemas.openxmlformats.org/officeDocument/2006/relationships" xmlns:m="http://schemas.openxmlformats.org/officeDocument/2006/math" xmlns:v="urn:schemas-microsoft-com:vml" xmlns:wp="http://schemas.openxmlformats.org/drawingml/2006/wordprocessingDrawing" xmlns:w10="urn:schemas-microsoft-com:office:word" xmlns:w="http://schemas.openxmlformats.org/wordprocessingml/2006/main" xmlns:wne="http://schemas.microsoft.com/office/word/2006/wordml" xmlns:sl="http://schemas.openxmlformats.org/schemaLibrary/2006/main" xmlns:a="http://schemas.openxmlformats.org/drawingml/2006/main" xmlns:pic="http://schemas.openxmlformats.org/drawingml/2006/picture" xmlns:c="http://schemas.openxmlformats.org/drawingml/2006/chart" xmlns:lc="http://schemas.openxmlformats.org/drawingml/2006/lockedCanvas" xmlns:dgm="http://schemas.openxmlformats.org/drawingml/2006/diagram" xmlns:wps="http://schemas.microsoft.com/office/word/2010/wordprocessingShape" xmlns:wpg="http://schemas.microsoft.com/office/word/2010/wordprocessingGroup" xmlns:w14="http://schemas.microsoft.com/office/word/2010/wordml" xmlns:w15="http://schemas.microsoft.com/office/word/2012/wordml">
+<w:document xmlns:wpc="http://schemas.microsoft.com/office/word/2010/wordprocessingCanvas" xmlns:cx="http://schemas.microsoft.com/office/drawing/2014/chartex" xmlns:cx1="http://schemas.microsoft.com/office/drawing/2015/9/8/chartex" xmlns:cx2="http://schemas.microsoft.com/office/drawing/2015/10/21/chartex" xmlns:cx3="http://schemas.microsoft.com/office/drawing/2016/5/9/chartex" xmlns:cx4="http://schemas.microsoft.com/office/drawing/2016/5/10/chartex" xmlns:cx5="http://schemas.microsoft.com/office/drawing/2016/5/11/chartex" xmlns:cx6="http://schemas.microsoft.com/office/drawing/2016/5/12/chartex" xmlns:cx7="http://schemas.microsoft.com/office/drawing/2016/5/13/chartex" xmlns:cx8="http://schemas.microsoft.com/office/drawing/2016/5/14/chartex" xmlns:mc="http://schemas.openxmlformats.org/markup-compatibility/2006" xmlns:aink="http://schemas.microsoft.com/office/drawing/2016/ink" xmlns:am3d="http://schemas.microsoft.com/office/drawing/2017/model3d" xmlns:o="urn:schemas-microsoft-com:office:office" xmlns:oel="http://schemas.microsoft.com/office/2019/extlst" xmlns:r="http://schemas.openxmlformats.org/officeDocument/2006/relationships" xmlns:m="http://schemas.openxmlformats.org/officeDocument/2006/math" xmlns:v="urn:schemas-microsoft-com:vml" xmlns:wp14="http://schemas.microsoft.com/office/word/2010/wordprocessingDrawing" xmlns:wp="http://schemas.openxmlformats.org/drawingml/2006/wordprocessingDrawing" xmlns:w10="urn:schemas-microsoft-com:office:word" xmlns:w="http://schemas.openxmlformats.org/wordprocessingml/2006/main" xmlns:w14="http://schemas.microsoft.com/office/word/2010/wordml" xmlns:w15="http://schemas.microsoft.com/office/word/2012/wordml" xmlns:w16cex="http://schemas.microsoft.com/office/word/2018/wordml/cex" xmlns:w16cid="http://schemas.microsoft.com/office/word/2016/wordml/cid" xmlns:w16="http://schemas.microsoft.com/office/word/2018/wordml" xmlns:w16sdtdh="http://schemas.microsoft.com/office/word/2020/wordml/sdtdatahash" xmlns:w16se="http://schemas.microsoft.com/office/word/2015/wordml/symex" xmlns:wpg="http://schemas.microsoft.com/office/word/2010/wordprocessingGroup" xmlns:wpi="http://schemas.microsoft.com/office/word/2010/wordprocessingInk" xmlns:wne="http://schemas.microsoft.com/office/word/2006/wordml" xmlns:wps="http://schemas.microsoft.com/office/word/2010/wordprocessingShape" mc:Ignorable="w14 w15 w16se w16cid w16 w16cex w16sdtdh wp14">
   <w:body>
     <w:p>
       <w:pPr>
-        <w:keepNext w:val="0"/>
-        <w:keepLines w:val="0"/>
-        <w:pageBreakBefore w:val="0"/>
-        <w:widowControl w:val="1"/>
         <w:pBdr>
-          <w:top w:space="0" w:sz="0" w:val="nil"/>
-          <w:left w:space="0" w:sz="0" w:val="nil"/>
-          <w:bottom w:space="0" w:sz="0" w:val="nil"/>
-          <w:right w:space="0" w:sz="0" w:val="nil"/>
-          <w:between w:space="0" w:sz="0" w:val="nil"/>
+          <w:top w:val="nil"/>
+          <w:left w:val="nil"/>
+          <w:bottom w:val="nil"/>
+          <w:right w:val="nil"/>
+          <w:between w:val="nil"/>
         </w:pBdr>
-        <w:shd w:fill="auto" w:val="clear"/>
-        <w:spacing w:after="0" w:before="0" w:line="259" w:lineRule="auto"/>
-        <w:ind w:left="0" w:right="0" w:firstLine="0"/>
-        <w:jc w:val="left"/>
-        <w:rPr/>
-      </w:pPr>
-      <w:r>
-        <w:rPr>
-          <w:rtl w:val="0"/>
-        </w:rPr>
-        <w:t xml:space="preserve">Nosso objetivo é criar um banco de dados para o Github, então ele deverá ser capaz de gerenciar projetos, colaboradores e colaborações. Nossa equipe compilou os seguintes requisitos para o banco de dados:</w:t>
-      </w:r>
-    </w:p>
-    <w:p>
-      <w:pPr>
-        <w:keepNext w:val="0"/>
-        <w:keepLines w:val="0"/>
-        <w:pageBreakBefore w:val="0"/>
-        <w:widowControl w:val="1"/>
+        <w:spacing w:after="0"/>
+      </w:pPr>
+      <w:r>
+        <w:t>Nosso objetivo é criar um banco de dados para o Github</w:t>
+      </w:r>
+      <w:r>
+        <w:t>. E</w:t>
+      </w:r>
+      <w:r>
+        <w:t>ntão</w:t>
+      </w:r>
+      <w:r>
+        <w:t>,</w:t>
+      </w:r>
+      <w:r>
+        <w:t xml:space="preserve"> ele deverá ser capaz de gerenciar projetos, colaboradores e colaborações. Nossa equipe compilou os seguintes requisitos para o banco de dados:</w:t>
+      </w:r>
+    </w:p>
+    <w:p>
+      <w:pPr>
         <w:pBdr>
-          <w:top w:space="0" w:sz="0" w:val="nil"/>
-          <w:left w:space="0" w:sz="0" w:val="nil"/>
-          <w:bottom w:space="0" w:sz="0" w:val="nil"/>
-          <w:right w:space="0" w:sz="0" w:val="nil"/>
-          <w:between w:space="0" w:sz="0" w:val="nil"/>
+          <w:top w:val="nil"/>
+          <w:left w:val="nil"/>
+          <w:bottom w:val="nil"/>
+          <w:right w:val="nil"/>
+          <w:between w:val="nil"/>
         </w:pBdr>
-        <w:shd w:fill="auto" w:val="clear"/>
-        <w:spacing w:after="0" w:before="0" w:line="259" w:lineRule="auto"/>
-        <w:ind w:left="0" w:right="0" w:firstLine="0"/>
-        <w:jc w:val="left"/>
-        <w:rPr/>
-      </w:pPr>
-      <w:r>
-        <w:rPr>
-          <w:rtl w:val="0"/>
-        </w:rPr>
-      </w:r>
-    </w:p>
-    <w:p>
-      <w:pPr>
-        <w:keepNext w:val="0"/>
-        <w:keepLines w:val="0"/>
-        <w:pageBreakBefore w:val="0"/>
-        <w:widowControl w:val="1"/>
+        <w:spacing w:after="0"/>
+      </w:pPr>
+    </w:p>
+    <w:p>
+      <w:pPr>
         <w:numPr>
           <w:ilvl w:val="0"/>
           <w:numId w:val="2"/>
         </w:numPr>
         <w:pBdr>
-          <w:top w:space="0" w:sz="0" w:val="nil"/>
-          <w:left w:space="0" w:sz="0" w:val="nil"/>
-          <w:bottom w:space="0" w:sz="0" w:val="nil"/>
-          <w:right w:space="0" w:sz="0" w:val="nil"/>
-          <w:between w:space="0" w:sz="0" w:val="nil"/>
+          <w:top w:val="nil"/>
+          <w:left w:val="nil"/>
+          <w:bottom w:val="nil"/>
+          <w:right w:val="nil"/>
+          <w:between w:val="nil"/>
         </w:pBdr>
-        <w:shd w:fill="auto" w:val="clear"/>
-        <w:spacing w:after="0" w:before="0" w:line="259" w:lineRule="auto"/>
-        <w:ind w:left="720" w:right="0" w:hanging="360"/>
-        <w:jc w:val="left"/>
-        <w:rPr>
-          <w:u w:val="none"/>
-        </w:rPr>
-      </w:pPr>
-      <w:r>
-        <w:rPr>
-          <w:rtl w:val="0"/>
-        </w:rPr>
+        <w:spacing w:after="0"/>
+      </w:pPr>
+      <w:r>
         <w:t xml:space="preserve">O banco deverá armazenar </w:t>
       </w:r>
       <w:r>
         <w:rPr>
-          <w:b w:val="1"/>
-          <w:rtl w:val="0"/>
-        </w:rPr>
-        <w:t xml:space="preserve">usuários</w:t>
-      </w:r>
-      <w:r>
-        <w:rPr>
-          <w:rtl w:val="0"/>
-        </w:rPr>
+          <w:b/>
+        </w:rPr>
+        <w:t>usuários</w:t>
+      </w:r>
+      <w:r>
         <w:t xml:space="preserve">. Cada usuário possui um identificador de usuário, um nome e um tipo de conta. </w:t>
       </w:r>
     </w:p>
     <w:p>
       <w:pPr>
-        <w:keepNext w:val="0"/>
-        <w:keepLines w:val="0"/>
-        <w:pageBreakBefore w:val="0"/>
-        <w:widowControl w:val="1"/>
         <w:pBdr>
-          <w:top w:space="0" w:sz="0" w:val="nil"/>
-          <w:left w:space="0" w:sz="0" w:val="nil"/>
-          <w:bottom w:space="0" w:sz="0" w:val="nil"/>
-          <w:right w:space="0" w:sz="0" w:val="nil"/>
-          <w:between w:space="0" w:sz="0" w:val="nil"/>
+          <w:top w:val="nil"/>
+          <w:left w:val="nil"/>
+          <w:bottom w:val="nil"/>
+          <w:right w:val="nil"/>
+          <w:between w:val="nil"/>
         </w:pBdr>
-        <w:shd w:fill="auto" w:val="clear"/>
-        <w:spacing w:after="0" w:before="0" w:line="259" w:lineRule="auto"/>
-        <w:ind w:left="720" w:right="0" w:firstLine="0"/>
-        <w:jc w:val="left"/>
-        <w:rPr/>
-      </w:pPr>
-      <w:r>
-        <w:rPr>
-          <w:rtl w:val="0"/>
-        </w:rPr>
-      </w:r>
+        <w:spacing w:after="0"/>
+        <w:ind w:left="720"/>
+      </w:pPr>
+    </w:p>
+    <w:p>
+      <w:pPr>
+        <w:numPr>
+          <w:ilvl w:val="0"/>
+          <w:numId w:val="2"/>
+        </w:numPr>
+        <w:pBdr>
+          <w:top w:val="nil"/>
+          <w:left w:val="nil"/>
+          <w:bottom w:val="nil"/>
+          <w:right w:val="nil"/>
+          <w:between w:val="nil"/>
+        </w:pBdr>
+        <w:spacing w:after="0"/>
+      </w:pPr>
+      <w:r>
+        <w:t>Um usuário pode seguir nenhum, um ou muitos usuários e pode ser seguido por nenhum, um ou muitos usuários.</w:t>
+      </w:r>
+    </w:p>
+    <w:p>
+      <w:pPr>
+        <w:pBdr>
+          <w:top w:val="nil"/>
+          <w:left w:val="nil"/>
+          <w:bottom w:val="nil"/>
+          <w:right w:val="nil"/>
+          <w:between w:val="nil"/>
+        </w:pBdr>
+        <w:spacing w:after="0"/>
+        <w:ind w:left="720"/>
+      </w:pPr>
     </w:p>
     <w:p>
       <w:pPr>
@@ -129,43 +120,29 @@
           <w:ilvl w:val="0"/>
           <w:numId w:val="5"/>
         </w:numPr>
-        <w:spacing w:after="0" w:lineRule="auto"/>
-        <w:ind w:left="720" w:hanging="360"/>
-        <w:rPr>
-          <w:rFonts w:ascii="Calibri" w:cs="Calibri" w:eastAsia="Calibri" w:hAnsi="Calibri"/>
-        </w:rPr>
-      </w:pPr>
-      <w:r>
-        <w:rPr>
-          <w:rtl w:val="0"/>
-        </w:rPr>
+        <w:spacing w:after="0"/>
+      </w:pPr>
+      <w:r>
         <w:t xml:space="preserve">Cada usuário pode seguir e/ou pertencer a (nenhuma, uma ou várias) </w:t>
       </w:r>
       <w:r>
         <w:rPr>
-          <w:b w:val="1"/>
-          <w:rtl w:val="0"/>
-        </w:rPr>
-        <w:t xml:space="preserve">organizações</w:t>
-      </w:r>
-      <w:r>
-        <w:rPr>
-          <w:rtl w:val="0"/>
-        </w:rPr>
-        <w:t xml:space="preserve">. Cada organização deve ter pelo menos um usuário.</w:t>
-      </w:r>
-    </w:p>
-    <w:p>
-      <w:pPr>
-        <w:spacing w:after="0" w:lineRule="auto"/>
-        <w:ind w:left="720" w:firstLine="0"/>
-        <w:rPr/>
-      </w:pPr>
-      <w:r>
-        <w:rPr>
-          <w:rtl w:val="0"/>
-        </w:rPr>
-      </w:r>
+          <w:b/>
+        </w:rPr>
+        <w:t>organizações</w:t>
+      </w:r>
+      <w:r>
+        <w:t>. Cada organização deve ter pelo menos um usuário</w:t>
+      </w:r>
+      <w:r>
+        <w:t xml:space="preserve"> e as organizações não podem seguir usuários.</w:t>
+      </w:r>
+    </w:p>
+    <w:p>
+      <w:pPr>
+        <w:spacing w:after="0"/>
+        <w:ind w:left="720"/>
+      </w:pPr>
     </w:p>
     <w:p>
       <w:pPr>
@@ -173,30 +150,17 @@
           <w:ilvl w:val="0"/>
           <w:numId w:val="5"/>
         </w:numPr>
-        <w:spacing w:after="0" w:lineRule="auto"/>
-        <w:ind w:left="720" w:hanging="360"/>
-        <w:rPr>
-          <w:rFonts w:ascii="Calibri" w:cs="Calibri" w:eastAsia="Calibri" w:hAnsi="Calibri"/>
-        </w:rPr>
-      </w:pPr>
-      <w:r>
-        <w:rPr>
-          <w:rtl w:val="0"/>
-        </w:rPr>
-        <w:t xml:space="preserve">Para cada organização existe um identificador da organização, um nome, as top linguagens mais utilizadas, além de email e site que podem existir ou não.</w:t>
-      </w:r>
-    </w:p>
-    <w:p>
-      <w:pPr>
-        <w:spacing w:after="0" w:lineRule="auto"/>
-        <w:ind w:left="720" w:firstLine="0"/>
-        <w:rPr/>
-      </w:pPr>
-      <w:r>
-        <w:rPr>
-          <w:rtl w:val="0"/>
-        </w:rPr>
-      </w:r>
+        <w:spacing w:after="0"/>
+      </w:pPr>
+      <w:r>
+        <w:t>Para cada organização existe um identificador da organização, um nome, as top linguagens mais utilizadas, além de email e site que podem existir ou não.</w:t>
+      </w:r>
+    </w:p>
+    <w:p>
+      <w:pPr>
+        <w:spacing w:after="0"/>
+        <w:ind w:left="720"/>
+      </w:pPr>
     </w:p>
     <w:p>
       <w:pPr>
@@ -204,69 +168,44 @@
           <w:ilvl w:val="0"/>
           <w:numId w:val="5"/>
         </w:numPr>
-        <w:spacing w:after="0" w:lineRule="auto"/>
-        <w:ind w:left="720" w:hanging="360"/>
-        <w:rPr>
-          <w:u w:val="none"/>
-        </w:rPr>
-      </w:pPr>
-      <w:r>
-        <w:rPr>
-          <w:rtl w:val="0"/>
-        </w:rPr>
+        <w:spacing w:after="0"/>
+      </w:pPr>
+      <w:r>
         <w:t xml:space="preserve">Um usuário pode </w:t>
       </w:r>
       <w:r>
         <w:rPr>
-          <w:b w:val="1"/>
-          <w:rtl w:val="0"/>
-        </w:rPr>
-        <w:t xml:space="preserve">possuir</w:t>
-      </w:r>
-      <w:r>
-        <w:rPr>
-          <w:rtl w:val="0"/>
-        </w:rPr>
+          <w:b/>
+        </w:rPr>
+        <w:t>possuir</w:t>
+      </w:r>
+      <w:r>
         <w:t xml:space="preserve">, </w:t>
       </w:r>
       <w:r>
         <w:rPr>
-          <w:b w:val="1"/>
-          <w:rtl w:val="0"/>
+          <w:b/>
         </w:rPr>
         <w:t xml:space="preserve">contribuir </w:t>
       </w:r>
       <w:r>
-        <w:rPr>
-          <w:rtl w:val="0"/>
-        </w:rPr>
-        <w:t xml:space="preserve">ou “</w:t>
-      </w:r>
-      <w:r>
-        <w:rPr>
-          <w:b w:val="1"/>
-          <w:rtl w:val="0"/>
-        </w:rPr>
-        <w:t xml:space="preserve">forkar</w:t>
-      </w:r>
-      <w:r>
-        <w:rPr>
-          <w:rtl w:val="0"/>
-        </w:rPr>
-        <w:t xml:space="preserve">” nenhum, algum ou muitos repositórios. Um repositório pode ser  “forkado” por nenhum, um ou muitos usuários, contribuído por no mínimo um usuário e deve pertencer a um único usuário. </w:t>
-      </w:r>
-    </w:p>
-    <w:p>
-      <w:pPr>
-        <w:spacing w:after="0" w:lineRule="auto"/>
-        <w:ind w:left="720" w:firstLine="0"/>
-        <w:rPr/>
-      </w:pPr>
-      <w:r>
-        <w:rPr>
-          <w:rtl w:val="0"/>
-        </w:rPr>
-      </w:r>
+        <w:t>ou “</w:t>
+      </w:r>
+      <w:r>
+        <w:rPr>
+          <w:b/>
+        </w:rPr>
+        <w:t>forkar</w:t>
+      </w:r>
+      <w:r>
+        <w:t xml:space="preserve">” nenhum, algum ou muitos repositórios. Um repositório pode ser “forkado” por nenhum, um ou muitos usuários, contribuído por no mínimo um usuário e deve pertencer a um único usuário. </w:t>
+      </w:r>
+    </w:p>
+    <w:p>
+      <w:pPr>
+        <w:spacing w:after="0"/>
+        <w:ind w:left="720"/>
+      </w:pPr>
     </w:p>
     <w:p>
       <w:pPr>
@@ -274,30 +213,17 @@
           <w:ilvl w:val="0"/>
           <w:numId w:val="5"/>
         </w:numPr>
-        <w:spacing w:after="0" w:lineRule="auto"/>
-        <w:ind w:left="720" w:hanging="360"/>
-        <w:rPr>
-          <w:u w:val="none"/>
-        </w:rPr>
-      </w:pPr>
-      <w:r>
-        <w:rPr>
-          <w:rtl w:val="0"/>
-        </w:rPr>
-        <w:t xml:space="preserve">Em cada repositório existe um identificador, um tipo de visibilidade (público ou privado), e as linguagens utilizadas (juntamente com a porcentagem da presença de cada uma). Um repositório pode ter uma descrição ou não.</w:t>
-      </w:r>
-    </w:p>
-    <w:p>
-      <w:pPr>
-        <w:spacing w:after="0" w:lineRule="auto"/>
-        <w:ind w:left="720" w:firstLine="0"/>
-        <w:rPr/>
-      </w:pPr>
-      <w:r>
-        <w:rPr>
-          <w:rtl w:val="0"/>
-        </w:rPr>
-      </w:r>
+        <w:spacing w:after="0"/>
+      </w:pPr>
+      <w:r>
+        <w:t>Em cada repositório existe um identificador, um tipo de visibilidade (público ou privado), e as linguagens utilizadas (juntamente com a porcentagem da presença de cada uma). Um repositório pode ter uma descrição ou não.</w:t>
+      </w:r>
+    </w:p>
+    <w:p>
+      <w:pPr>
+        <w:spacing w:after="0"/>
+        <w:ind w:left="720"/>
+      </w:pPr>
     </w:p>
     <w:p>
       <w:pPr>
@@ -305,75 +231,44 @@
           <w:ilvl w:val="0"/>
           <w:numId w:val="5"/>
         </w:numPr>
-        <w:spacing w:after="0" w:lineRule="auto"/>
-        <w:ind w:left="720" w:hanging="360"/>
-        <w:rPr>
-          <w:u w:val="none"/>
-        </w:rPr>
-      </w:pPr>
-      <w:r>
-        <w:rPr>
-          <w:rtl w:val="0"/>
-        </w:rPr>
+        <w:spacing w:after="0"/>
+      </w:pPr>
+      <w:r>
         <w:t xml:space="preserve">Cada usuário também pode </w:t>
       </w:r>
       <w:r>
         <w:rPr>
-          <w:b w:val="1"/>
-          <w:rtl w:val="0"/>
+          <w:b/>
         </w:rPr>
         <w:t xml:space="preserve">fazer </w:t>
       </w:r>
       <w:r>
-        <w:rPr>
-          <w:rtl w:val="0"/>
-        </w:rPr>
         <w:t xml:space="preserve">um </w:t>
       </w:r>
       <w:r>
         <w:rPr>
-          <w:b w:val="1"/>
-          <w:rtl w:val="0"/>
-        </w:rPr>
-        <w:t xml:space="preserve">commit</w:t>
-      </w:r>
-      <w:r>
-        <w:rPr>
-          <w:rtl w:val="0"/>
-        </w:rPr>
-        <w:t xml:space="preserve"> (nenhum, algum ou muitos). Um commit deverá ser feito por </w:t>
-      </w:r>
-      <w:r>
-        <w:rPr>
-          <w:rtl w:val="0"/>
-        </w:rPr>
-        <w:t xml:space="preserve">um único</w:t>
-      </w:r>
-      <w:r>
-        <w:rPr>
-          <w:i w:val="1"/>
-          <w:rtl w:val="0"/>
+          <w:b/>
+        </w:rPr>
+        <w:t>commit</w:t>
+      </w:r>
+      <w:r>
+        <w:t xml:space="preserve"> (nenhum, algum ou muitos). Um commit deverá ser feito por um único</w:t>
+      </w:r>
+      <w:r>
+        <w:rPr>
+          <w:i/>
         </w:rPr>
         <w:t xml:space="preserve"> </w:t>
       </w:r>
       <w:r>
-        <w:rPr>
-          <w:rtl w:val="0"/>
-        </w:rPr>
-        <w:t xml:space="preserve">usuário.</w:t>
-      </w:r>
-    </w:p>
-    <w:p>
-      <w:pPr>
-        <w:spacing w:after="0" w:lineRule="auto"/>
-        <w:ind w:left="720" w:firstLine="0"/>
-        <w:rPr/>
-      </w:pPr>
-      <w:r>
-        <w:rPr>
-          <w:rtl w:val="0"/>
-        </w:rPr>
-      </w:r>
+        <w:t>usuário.</w:t>
+      </w:r>
+    </w:p>
+    <w:p>
+      <w:pPr>
+        <w:spacing w:after="0"/>
+        <w:ind w:left="720"/>
+      </w:pPr>
     </w:p>
     <w:p>
       <w:pPr>
@@ -381,30 +276,17 @@
           <w:ilvl w:val="0"/>
           <w:numId w:val="5"/>
         </w:numPr>
-        <w:spacing w:after="0" w:lineRule="auto"/>
-        <w:ind w:left="720" w:hanging="360"/>
-        <w:rPr>
-          <w:u w:val="none"/>
-        </w:rPr>
-      </w:pPr>
-      <w:r>
-        <w:rPr>
-          <w:rtl w:val="0"/>
-        </w:rPr>
-        <w:t xml:space="preserve"> Quando um commit é feito, o banco deverá armazenar a data do commit.</w:t>
-      </w:r>
-    </w:p>
-    <w:p>
-      <w:pPr>
-        <w:spacing w:after="0" w:lineRule="auto"/>
-        <w:ind w:left="720" w:firstLine="0"/>
-        <w:rPr/>
-      </w:pPr>
-      <w:r>
-        <w:rPr>
-          <w:rtl w:val="0"/>
-        </w:rPr>
-      </w:r>
+        <w:spacing w:after="0"/>
+      </w:pPr>
+      <w:r>
+        <w:t>Quando um commit é feito, o banco deverá armazenar a data do commit.</w:t>
+      </w:r>
+    </w:p>
+    <w:p>
+      <w:pPr>
+        <w:spacing w:after="0"/>
+        <w:ind w:left="720"/>
+      </w:pPr>
     </w:p>
     <w:p>
       <w:pPr>
@@ -412,30 +294,34 @@
           <w:ilvl w:val="0"/>
           <w:numId w:val="4"/>
         </w:numPr>
-        <w:spacing w:after="0" w:lineRule="auto"/>
-        <w:ind w:left="720" w:hanging="360"/>
-        <w:rPr>
-          <w:u w:val="none"/>
-        </w:rPr>
-      </w:pPr>
-      <w:r>
-        <w:rPr>
-          <w:rtl w:val="0"/>
-        </w:rPr>
-        <w:t xml:space="preserve">Em cada commit deve-se salvar um identificador de commit, uma mensagem, a idade do commit (quanto tempo decorreu após a data do commit) e as alterações feitas, contemplando o número de remoções, adições e arquivos.</w:t>
-      </w:r>
-    </w:p>
-    <w:p>
-      <w:pPr>
-        <w:spacing w:after="0" w:lineRule="auto"/>
-        <w:ind w:left="0" w:firstLine="0"/>
-        <w:rPr/>
-      </w:pPr>
-      <w:r>
-        <w:rPr>
-          <w:rtl w:val="0"/>
-        </w:rPr>
-      </w:r>
+        <w:spacing w:after="0"/>
+      </w:pPr>
+      <w:r>
+        <w:t xml:space="preserve">Em cada commit deve-se salvar um identificador de commit, uma mensagem, a idade do commit (quanto tempo decorreu após a data do commit) e as alterações feitas, contemplando o número de remoções, </w:t>
+      </w:r>
+      <w:r>
+        <w:t xml:space="preserve">de </w:t>
+      </w:r>
+      <w:r>
+        <w:t xml:space="preserve">adições e </w:t>
+      </w:r>
+      <w:r>
+        <w:t xml:space="preserve">de </w:t>
+      </w:r>
+      <w:r>
+        <w:t>arquivos</w:t>
+      </w:r>
+      <w:r>
+        <w:t xml:space="preserve"> alterados</w:t>
+      </w:r>
+      <w:r>
+        <w:t>.</w:t>
+      </w:r>
+    </w:p>
+    <w:p>
+      <w:pPr>
+        <w:spacing w:after="0"/>
+      </w:pPr>
     </w:p>
     <w:p>
       <w:pPr>
@@ -443,30 +329,17 @@
           <w:ilvl w:val="0"/>
           <w:numId w:val="3"/>
         </w:numPr>
-        <w:spacing w:after="0" w:lineRule="auto"/>
-        <w:ind w:left="720" w:hanging="360"/>
-        <w:rPr>
-          <w:u w:val="none"/>
-        </w:rPr>
-      </w:pPr>
-      <w:r>
-        <w:rPr>
-          <w:rtl w:val="0"/>
-        </w:rPr>
-        <w:t xml:space="preserve">Ainda nos repositórios, existem as branchs. Cada repositório tem no mínimo uma branch, mas pode ter várias. Cada branch pertence a um único repositório.</w:t>
-      </w:r>
-    </w:p>
-    <w:p>
-      <w:pPr>
-        <w:spacing w:after="0" w:lineRule="auto"/>
-        <w:ind w:left="720" w:firstLine="0"/>
-        <w:rPr/>
-      </w:pPr>
-      <w:r>
-        <w:rPr>
-          <w:rtl w:val="0"/>
-        </w:rPr>
-      </w:r>
+        <w:spacing w:after="0"/>
+      </w:pPr>
+      <w:r>
+        <w:t>Ainda nos repositórios, existem as branchs. Cada repositório tem no mínimo uma branch, mas pode ter várias. Cada branch pertence a um único repositório.</w:t>
+      </w:r>
+    </w:p>
+    <w:p>
+      <w:pPr>
+        <w:spacing w:after="0"/>
+        <w:ind w:left="720"/>
+      </w:pPr>
     </w:p>
     <w:p>
       <w:pPr>
@@ -474,30 +347,23 @@
           <w:ilvl w:val="0"/>
           <w:numId w:val="3"/>
         </w:numPr>
-        <w:spacing w:after="0" w:lineRule="auto"/>
-        <w:ind w:left="720" w:hanging="360"/>
-        <w:rPr>
-          <w:u w:val="none"/>
-        </w:rPr>
-      </w:pPr>
-      <w:r>
-        <w:rPr>
-          <w:rtl w:val="0"/>
-        </w:rPr>
-        <w:t xml:space="preserve"> Em cada branch salva-se o nome da branch (único) e a última atualização feita, que deve conter o usuário que fez a atualização e quanto tempo decorreu. </w:t>
-      </w:r>
-    </w:p>
-    <w:p>
-      <w:pPr>
-        <w:spacing w:after="0" w:lineRule="auto"/>
-        <w:ind w:left="720" w:firstLine="0"/>
-        <w:rPr/>
-      </w:pPr>
-      <w:r>
-        <w:rPr>
-          <w:rtl w:val="0"/>
-        </w:rPr>
-      </w:r>
+        <w:spacing w:after="0"/>
+      </w:pPr>
+      <w:r>
+        <w:t>Em cada branch salva-se o nome da branch (único</w:t>
+      </w:r>
+      <w:r>
+        <w:t>, mas que pode ser repetido em repositórios diferentes</w:t>
+      </w:r>
+      <w:r>
+        <w:t xml:space="preserve">) e a última atualização feita, que deve conter o usuário que fez a atualização e quanto tempo decorreu. </w:t>
+      </w:r>
+    </w:p>
+    <w:p>
+      <w:pPr>
+        <w:spacing w:after="0"/>
+        <w:ind w:left="720"/>
+      </w:pPr>
     </w:p>
     <w:p>
       <w:pPr>
@@ -505,43 +371,43 @@
           <w:ilvl w:val="0"/>
           <w:numId w:val="3"/>
         </w:numPr>
-        <w:spacing w:after="0" w:lineRule="auto"/>
-        <w:ind w:left="720" w:hanging="360"/>
-        <w:rPr>
-          <w:u w:val="none"/>
-        </w:rPr>
-      </w:pPr>
-      <w:r>
-        <w:rPr>
-          <w:rtl w:val="0"/>
-        </w:rPr>
-        <w:t xml:space="preserve">Cada branch pode possuir </w:t>
-      </w:r>
-      <w:r>
-        <w:rPr>
-          <w:b w:val="1"/>
-          <w:rtl w:val="0"/>
-        </w:rPr>
-        <w:t xml:space="preserve">pastas</w:t>
-      </w:r>
-      <w:r>
-        <w:rPr>
-          <w:rtl w:val="0"/>
-        </w:rPr>
-        <w:t xml:space="preserve"> (nenhuma, alguma ou muitas) e cada pasta possui uma única branch. Uma pasta também pode possuir nenhuma, alguma ou muitas pastas (está relacionada com ela mesma). Deve-se salvar o nome da pasta. </w:t>
-      </w:r>
-    </w:p>
-    <w:p>
-      <w:pPr>
-        <w:spacing w:after="0" w:lineRule="auto"/>
-        <w:ind w:left="0" w:firstLine="0"/>
-        <w:rPr/>
-      </w:pPr>
-      <w:r>
-        <w:rPr>
-          <w:rtl w:val="0"/>
-        </w:rPr>
-      </w:r>
+        <w:spacing w:after="0"/>
+      </w:pPr>
+      <w:r>
+        <w:t xml:space="preserve">Cada branch possui </w:t>
+      </w:r>
+      <w:r>
+        <w:rPr>
+          <w:b/>
+        </w:rPr>
+        <w:t>pastas</w:t>
+      </w:r>
+      <w:r>
+        <w:t xml:space="preserve"> (</w:t>
+      </w:r>
+      <w:r>
+        <w:t>pelo menos uma, mas pode ter muitas</w:t>
+      </w:r>
+      <w:r>
+        <w:t xml:space="preserve">) e cada pasta </w:t>
+      </w:r>
+      <w:r>
+        <w:t>pertente a</w:t>
+      </w:r>
+      <w:r>
+        <w:t xml:space="preserve"> uma única branch. Uma pasta também pode possuir nenhuma, alguma ou muitas pastas (está relacionada com ela mesma). Deve-se salvar o nome da pasta</w:t>
+      </w:r>
+      <w:r>
+        <w:t>, que é único no branch, mas que pode ser repetido em branches diferentes</w:t>
+      </w:r>
+      <w:r>
+        <w:t xml:space="preserve">. </w:t>
+      </w:r>
+    </w:p>
+    <w:p>
+      <w:pPr>
+        <w:spacing w:after="0"/>
+      </w:pPr>
     </w:p>
     <w:p>
       <w:pPr>
@@ -549,40 +415,56 @@
           <w:ilvl w:val="0"/>
           <w:numId w:val="3"/>
         </w:numPr>
-        <w:spacing w:after="0" w:lineRule="auto"/>
-        <w:ind w:left="720" w:hanging="360"/>
-      </w:pPr>
-      <w:r>
-        <w:rPr>
-          <w:rtl w:val="0"/>
-        </w:rPr>
-        <w:t xml:space="preserve">Cada branch possui </w:t>
-      </w:r>
-      <w:r>
-        <w:rPr>
-          <w:b w:val="1"/>
-          <w:rtl w:val="0"/>
-        </w:rPr>
-        <w:t xml:space="preserve">arquivo </w:t>
-      </w:r>
-      <w:r>
-        <w:rPr>
-          <w:rtl w:val="0"/>
-        </w:rPr>
-        <w:t xml:space="preserve">(nenhum, algum ou muitos) e cada arquivo possui uma única branch. Um arquivo também pode possuir nenhuma, alguma ou muitas pastas.</w:t>
-      </w:r>
-    </w:p>
-    <w:p>
-      <w:pPr>
-        <w:spacing w:after="0" w:lineRule="auto"/>
-        <w:ind w:left="720" w:firstLine="0"/>
-        <w:rPr/>
-      </w:pPr>
-      <w:r>
-        <w:rPr>
-          <w:rtl w:val="0"/>
-        </w:rPr>
-      </w:r>
+        <w:spacing w:after="0"/>
+      </w:pPr>
+      <w:r>
+        <w:t xml:space="preserve">Cada </w:t>
+      </w:r>
+      <w:r>
+        <w:t>pasta</w:t>
+      </w:r>
+      <w:r>
+        <w:t xml:space="preserve"> possui </w:t>
+      </w:r>
+      <w:r>
+        <w:rPr>
+          <w:b/>
+        </w:rPr>
+        <w:t>arquivo</w:t>
+      </w:r>
+      <w:r>
+        <w:rPr>
+          <w:b/>
+        </w:rPr>
+        <w:t>s</w:t>
+      </w:r>
+      <w:r>
+        <w:rPr>
+          <w:b/>
+        </w:rPr>
+        <w:t xml:space="preserve"> </w:t>
+      </w:r>
+      <w:r>
+        <w:t xml:space="preserve">(nenhum, algum ou muitos) e cada arquivo </w:t>
+      </w:r>
+      <w:r>
+        <w:t>pertence a</w:t>
+      </w:r>
+      <w:r>
+        <w:t xml:space="preserve"> uma única </w:t>
+      </w:r>
+      <w:r>
+        <w:t>pasta</w:t>
+      </w:r>
+      <w:r>
+        <w:t>.</w:t>
+      </w:r>
+    </w:p>
+    <w:p>
+      <w:pPr>
+        <w:spacing w:after="0"/>
+        <w:ind w:left="720"/>
+      </w:pPr>
     </w:p>
     <w:p>
       <w:pPr>
@@ -590,27 +472,17 @@
           <w:ilvl w:val="0"/>
           <w:numId w:val="3"/>
         </w:numPr>
-        <w:spacing w:after="0" w:lineRule="auto"/>
-        <w:ind w:left="720" w:hanging="360"/>
-      </w:pPr>
-      <w:r>
-        <w:rPr>
-          <w:rtl w:val="0"/>
-        </w:rPr>
-        <w:t xml:space="preserve">Um arquivo deve conter um identificador de arquivo, um nome, um tamanho, um corpo e o número de linhas.</w:t>
-      </w:r>
-    </w:p>
-    <w:p>
-      <w:pPr>
-        <w:spacing w:after="0" w:lineRule="auto"/>
-        <w:ind w:left="1440" w:firstLine="0"/>
-        <w:rPr/>
-      </w:pPr>
-      <w:r>
-        <w:rPr>
-          <w:rtl w:val="0"/>
-        </w:rPr>
-      </w:r>
+        <w:spacing w:after="0"/>
+      </w:pPr>
+      <w:r>
+        <w:t>Um arquivo deve conter um identificador de arquivo, um nome, um tamanho, um corpo e o número de linhas.</w:t>
+      </w:r>
+    </w:p>
+    <w:p>
+      <w:pPr>
+        <w:spacing w:after="0"/>
+        <w:ind w:left="1440"/>
+      </w:pPr>
     </w:p>
     <w:p>
       <w:pPr>
@@ -618,64 +490,104 @@
           <w:ilvl w:val="0"/>
           <w:numId w:val="1"/>
         </w:numPr>
-        <w:spacing w:after="0" w:lineRule="auto"/>
-        <w:ind w:left="720" w:hanging="360"/>
-        <w:rPr>
-          <w:u w:val="none"/>
-        </w:rPr>
-      </w:pPr>
-      <w:r>
-        <w:rPr>
-          <w:b w:val="1"/>
-          <w:rtl w:val="0"/>
-        </w:rPr>
-        <w:t xml:space="preserve">Arquivo </w:t>
-      </w:r>
-      <w:r>
-        <w:rPr>
-          <w:rtl w:val="0"/>
-        </w:rPr>
+        <w:spacing w:after="0"/>
+      </w:pPr>
+      <w:r>
+        <w:rPr>
+          <w:b/>
+        </w:rPr>
+        <w:t>Arquivo</w:t>
+      </w:r>
+      <w:r>
+        <w:rPr>
+          <w:b/>
+        </w:rPr>
+        <w:t>s</w:t>
+      </w:r>
+      <w:r>
+        <w:rPr>
+          <w:b/>
+        </w:rPr>
+        <w:t xml:space="preserve"> </w:t>
+      </w:r>
+      <w:r>
         <w:t xml:space="preserve">e </w:t>
       </w:r>
       <w:r>
         <w:rPr>
-          <w:b w:val="1"/>
-          <w:rtl w:val="0"/>
-        </w:rPr>
-        <w:t xml:space="preserve">pasta </w:t>
-      </w:r>
-      <w:r>
-        <w:rPr>
-          <w:rtl w:val="0"/>
-        </w:rPr>
-        <w:t xml:space="preserve">podem ser</w:t>
-      </w:r>
-      <w:r>
-        <w:rPr>
-          <w:b w:val="1"/>
-          <w:rtl w:val="0"/>
+          <w:b/>
+        </w:rPr>
+        <w:t>pas</w:t>
+      </w:r>
+      <w:r>
+        <w:rPr>
+          <w:b/>
+        </w:rPr>
+        <w:t>t</w:t>
+      </w:r>
+      <w:r>
+        <w:rPr>
+          <w:b/>
+        </w:rPr>
+        <w:t>a</w:t>
+      </w:r>
+      <w:r>
+        <w:rPr>
+          <w:b/>
+        </w:rPr>
+        <w:t>s</w:t>
+      </w:r>
+      <w:r>
+        <w:rPr>
+          <w:b/>
+        </w:rPr>
+        <w:t xml:space="preserve"> </w:t>
+      </w:r>
+      <w:r>
+        <w:t>podem ser</w:t>
+      </w:r>
+      <w:r>
+        <w:rPr>
+          <w:b/>
         </w:rPr>
         <w:t xml:space="preserve"> alterados por commit</w:t>
       </w:r>
       <w:r>
         <w:rPr>
-          <w:rtl w:val="0"/>
-        </w:rPr>
+          <w:b/>
+        </w:rPr>
+        <w:t>s</w:t>
+      </w:r>
+      <w:r>
         <w:t xml:space="preserve"> (uma ou muitas vezes)</w:t>
       </w:r>
       <w:r>
         <w:rPr>
-          <w:b w:val="1"/>
-          <w:rtl w:val="0"/>
+          <w:b/>
         </w:rPr>
         <w:t xml:space="preserve">. </w:t>
       </w:r>
       <w:r>
-        <w:rPr>
-          <w:rtl w:val="0"/>
-        </w:rPr>
-        <w:t xml:space="preserve">Um commit pode alterar um ou muitos arquivos e uma ou muitas pastas.</w:t>
-      </w:r>
+        <w:t xml:space="preserve">Um commit pode alterar </w:t>
+      </w:r>
+      <w:r>
+        <w:t>nenh</w:t>
+      </w:r>
+      <w:r>
+        <w:t>um</w:t>
+      </w:r>
+      <w:r>
+        <w:t>, um</w:t>
+      </w:r>
+      <w:r>
+        <w:t xml:space="preserve"> ou muitos arquivos e uma ou muitas pastas.</w:t>
+      </w:r>
+    </w:p>
+    <w:p>
+      <w:pPr>
+        <w:spacing w:after="0"/>
+        <w:ind w:left="720"/>
+      </w:pPr>
     </w:p>
     <w:p>
       <w:pPr>
@@ -683,31 +595,28 @@
           <w:ilvl w:val="0"/>
           <w:numId w:val="1"/>
         </w:numPr>
-        <w:spacing w:after="0" w:lineRule="auto"/>
-        <w:ind w:left="720" w:hanging="360"/>
-        <w:rPr>
-          <w:u w:val="none"/>
-        </w:rPr>
-      </w:pPr>
-      <w:r>
-        <w:rPr>
-          <w:rtl w:val="0"/>
-        </w:rPr>
-        <w:t xml:space="preserve">Quando um arquivo é alterado deve-se salvar as alterações de textos (podem ser várias alterações de uma vez).</w:t>
+        <w:spacing w:after="0"/>
+      </w:pPr>
+      <w:r>
+        <w:t>Quando um arquivo é alterado deve-se salvar as alterações de textos (podem ser várias alterações de uma vez).</w:t>
       </w:r>
     </w:p>
     <w:sectPr>
-      <w:pgSz w:h="16838" w:w="11906" w:orient="portrait"/>
-      <w:pgMar w:bottom="1417" w:top="1417" w:left="1701" w:right="1701" w:header="708" w:footer="708"/>
+      <w:pgSz w:w="11906" w:h="16838"/>
+      <w:pgMar w:top="1417" w:right="1701" w:bottom="1417" w:left="1701" w:header="708" w:footer="708" w:gutter="0"/>
       <w:pgNumType w:start="1"/>
+      <w:cols w:space="720"/>
     </w:sectPr>
   </w:body>
 </w:document>
 </file>
 
 <file path=word/numbering.xml><?xml version="1.0" encoding="utf-8"?>
-<w:numbering xmlns:mc="http://schemas.openxmlformats.org/markup-compatibility/2006" xmlns:o="urn:schemas-microsoft-com:office:office" xmlns:r="http://schemas.openxmlformats.org/officeDocument/2006/relationships" xmlns:m="http://schemas.openxmlformats.org/officeDocument/2006/math" xmlns:v="urn:schemas-microsoft-com:vml" xmlns:wp="http://schemas.openxmlformats.org/drawingml/2006/wordprocessingDrawing" xmlns:w10="urn:schemas-microsoft-com:office:word" xmlns:w="http://schemas.openxmlformats.org/wordprocessingml/2006/main" xmlns:wne="http://schemas.microsoft.com/office/word/2006/wordml" xmlns:sl="http://schemas.openxmlformats.org/schemaLibrary/2006/main" xmlns:a="http://schemas.openxmlformats.org/drawingml/2006/main" xmlns:pic="http://schemas.openxmlformats.org/drawingml/2006/picture" xmlns:c="http://schemas.openxmlformats.org/drawingml/2006/chart" xmlns:lc="http://schemas.openxmlformats.org/drawingml/2006/lockedCanvas" xmlns:dgm="http://schemas.openxmlformats.org/drawingml/2006/diagram" xmlns:wps="http://schemas.microsoft.com/office/word/2010/wordprocessingShape" xmlns:wpg="http://schemas.microsoft.com/office/word/2010/wordprocessingGroup" xmlns:w14="http://schemas.microsoft.com/office/word/2010/wordml" xmlns:w15="http://schemas.microsoft.com/office/word/2012/wordml">
-  <w:abstractNum w:abstractNumId="1">
+<w:numbering xmlns:wpc="http://schemas.microsoft.com/office/word/2010/wordprocessingCanvas" xmlns:cx="http://schemas.microsoft.com/office/drawing/2014/chartex" xmlns:cx1="http://schemas.microsoft.com/office/drawing/2015/9/8/chartex" xmlns:cx2="http://schemas.microsoft.com/office/drawing/2015/10/21/chartex" xmlns:cx3="http://schemas.microsoft.com/office/drawing/2016/5/9/chartex" xmlns:cx4="http://schemas.microsoft.com/office/drawing/2016/5/10/chartex" xmlns:cx5="http://schemas.microsoft.com/office/drawing/2016/5/11/chartex" xmlns:cx6="http://schemas.microsoft.com/office/drawing/2016/5/12/chartex" xmlns:cx7="http://schemas.microsoft.com/office/drawing/2016/5/13/chartex" xmlns:cx8="http://schemas.microsoft.com/office/drawing/2016/5/14/chartex" xmlns:mc="http://schemas.openxmlformats.org/markup-compatibility/2006" xmlns:aink="http://schemas.microsoft.com/office/drawing/2016/ink" xmlns:am3d="http://schemas.microsoft.com/office/drawing/2017/model3d" xmlns:o="urn:schemas-microsoft-com:office:office" xmlns:oel="http://schemas.microsoft.com/office/2019/extlst" xmlns:r="http://schemas.openxmlformats.org/officeDocument/2006/relationships" xmlns:m="http://schemas.openxmlformats.org/officeDocument/2006/math" xmlns:v="urn:schemas-microsoft-com:vml" xmlns:wp14="http://schemas.microsoft.com/office/word/2010/wordprocessingDrawing" xmlns:wp="http://schemas.openxmlformats.org/drawingml/2006/wordprocessingDrawing" xmlns:w10="urn:schemas-microsoft-com:office:word" xmlns:w="http://schemas.openxmlformats.org/wordprocessingml/2006/main" xmlns:w14="http://schemas.microsoft.com/office/word/2010/wordml" xmlns:w15="http://schemas.microsoft.com/office/word/2012/wordml" xmlns:w16cex="http://schemas.microsoft.com/office/word/2018/wordml/cex" xmlns:w16cid="http://schemas.microsoft.com/office/word/2016/wordml/cid" xmlns:w16="http://schemas.microsoft.com/office/word/2018/wordml" xmlns:w16sdtdh="http://schemas.microsoft.com/office/word/2020/wordml/sdtdatahash" xmlns:w16se="http://schemas.microsoft.com/office/word/2015/wordml/symex" xmlns:wpg="http://schemas.microsoft.com/office/word/2010/wordprocessingGroup" xmlns:wpi="http://schemas.microsoft.com/office/word/2010/wordprocessingInk" xmlns:wne="http://schemas.microsoft.com/office/word/2006/wordml" xmlns:wps="http://schemas.microsoft.com/office/word/2010/wordprocessingShape" mc:Ignorable="w14 w15 w16se w16cid w16 w16cex w16sdtdh wp14">
+  <w:abstractNum w:abstractNumId="0" w15:restartNumberingAfterBreak="0">
+    <w:nsid w:val="07807B11"/>
+    <w:multiLevelType w:val="multilevel"/>
+    <w:tmpl w:val="FA705A78"/>
     <w:lvl w:ilvl="0">
       <w:start w:val="1"/>
       <w:numFmt w:val="bullet"/>
@@ -817,7 +726,10 @@
       </w:rPr>
     </w:lvl>
   </w:abstractNum>
-  <w:abstractNum w:abstractNumId="2">
+  <w:abstractNum w:abstractNumId="1" w15:restartNumberingAfterBreak="0">
+    <w:nsid w:val="0AEA5F1B"/>
+    <w:multiLevelType w:val="multilevel"/>
+    <w:tmpl w:val="CECAB91A"/>
     <w:lvl w:ilvl="0">
       <w:start w:val="1"/>
       <w:numFmt w:val="bullet"/>
@@ -927,7 +839,10 @@
       </w:rPr>
     </w:lvl>
   </w:abstractNum>
-  <w:abstractNum w:abstractNumId="3">
+  <w:abstractNum w:abstractNumId="2" w15:restartNumberingAfterBreak="0">
+    <w:nsid w:val="465F624D"/>
+    <w:multiLevelType w:val="multilevel"/>
+    <w:tmpl w:val="F2CAC29E"/>
     <w:lvl w:ilvl="0">
       <w:start w:val="1"/>
       <w:numFmt w:val="bullet"/>
@@ -1037,7 +952,10 @@
       </w:rPr>
     </w:lvl>
   </w:abstractNum>
-  <w:abstractNum w:abstractNumId="4">
+  <w:abstractNum w:abstractNumId="3" w15:restartNumberingAfterBreak="0">
+    <w:nsid w:val="718F58F1"/>
+    <w:multiLevelType w:val="multilevel"/>
+    <w:tmpl w:val="D652886A"/>
     <w:lvl w:ilvl="0">
       <w:start w:val="1"/>
       <w:numFmt w:val="bullet"/>
@@ -1047,7 +965,7 @@
         <w:ind w:left="720" w:hanging="360"/>
       </w:pPr>
       <w:rPr>
-        <w:u w:val="none"/>
+        <w:rFonts w:ascii="Noto Sans Symbols" w:eastAsia="Noto Sans Symbols" w:hAnsi="Noto Sans Symbols" w:cs="Noto Sans Symbols"/>
       </w:rPr>
     </w:lvl>
     <w:lvl w:ilvl="1">
@@ -1059,7 +977,7 @@
         <w:ind w:left="1440" w:hanging="360"/>
       </w:pPr>
       <w:rPr>
-        <w:u w:val="none"/>
+        <w:rFonts w:ascii="Courier New" w:eastAsia="Courier New" w:hAnsi="Courier New" w:cs="Courier New"/>
       </w:rPr>
     </w:lvl>
     <w:lvl w:ilvl="2">
@@ -1071,7 +989,7 @@
         <w:ind w:left="2160" w:hanging="360"/>
       </w:pPr>
       <w:rPr>
-        <w:u w:val="none"/>
+        <w:rFonts w:ascii="Noto Sans Symbols" w:eastAsia="Noto Sans Symbols" w:hAnsi="Noto Sans Symbols" w:cs="Noto Sans Symbols"/>
       </w:rPr>
     </w:lvl>
     <w:lvl w:ilvl="3">
@@ -1083,7 +1001,7 @@
         <w:ind w:left="2880" w:hanging="360"/>
       </w:pPr>
       <w:rPr>
-        <w:u w:val="none"/>
+        <w:rFonts w:ascii="Noto Sans Symbols" w:eastAsia="Noto Sans Symbols" w:hAnsi="Noto Sans Symbols" w:cs="Noto Sans Symbols"/>
       </w:rPr>
     </w:lvl>
     <w:lvl w:ilvl="4">
@@ -1095,7 +1013,7 @@
         <w:ind w:left="3600" w:hanging="360"/>
       </w:pPr>
       <w:rPr>
-        <w:u w:val="none"/>
+        <w:rFonts w:ascii="Courier New" w:eastAsia="Courier New" w:hAnsi="Courier New" w:cs="Courier New"/>
       </w:rPr>
     </w:lvl>
     <w:lvl w:ilvl="5">
@@ -1107,7 +1025,7 @@
         <w:ind w:left="4320" w:hanging="360"/>
       </w:pPr>
       <w:rPr>
-        <w:u w:val="none"/>
+        <w:rFonts w:ascii="Noto Sans Symbols" w:eastAsia="Noto Sans Symbols" w:hAnsi="Noto Sans Symbols" w:cs="Noto Sans Symbols"/>
       </w:rPr>
     </w:lvl>
     <w:lvl w:ilvl="6">
@@ -1119,7 +1037,7 @@
         <w:ind w:left="5040" w:hanging="360"/>
       </w:pPr>
       <w:rPr>
-        <w:u w:val="none"/>
+        <w:rFonts w:ascii="Noto Sans Symbols" w:eastAsia="Noto Sans Symbols" w:hAnsi="Noto Sans Symbols" w:cs="Noto Sans Symbols"/>
       </w:rPr>
     </w:lvl>
     <w:lvl w:ilvl="7">
@@ -1131,7 +1049,7 @@
         <w:ind w:left="5760" w:hanging="360"/>
       </w:pPr>
       <w:rPr>
-        <w:u w:val="none"/>
+        <w:rFonts w:ascii="Courier New" w:eastAsia="Courier New" w:hAnsi="Courier New" w:cs="Courier New"/>
       </w:rPr>
     </w:lvl>
     <w:lvl w:ilvl="8">
@@ -1143,11 +1061,14 @@
         <w:ind w:left="6480" w:hanging="360"/>
       </w:pPr>
       <w:rPr>
-        <w:u w:val="none"/>
+        <w:rFonts w:ascii="Noto Sans Symbols" w:eastAsia="Noto Sans Symbols" w:hAnsi="Noto Sans Symbols" w:cs="Noto Sans Symbols"/>
       </w:rPr>
     </w:lvl>
   </w:abstractNum>
-  <w:abstractNum w:abstractNumId="5">
+  <w:abstractNum w:abstractNumId="4" w15:restartNumberingAfterBreak="0">
+    <w:nsid w:val="7F746C98"/>
+    <w:multiLevelType w:val="multilevel"/>
+    <w:tmpl w:val="8D4C2392"/>
     <w:lvl w:ilvl="0">
       <w:start w:val="1"/>
       <w:numFmt w:val="bullet"/>
@@ -1157,7 +1078,7 @@
         <w:ind w:left="720" w:hanging="360"/>
       </w:pPr>
       <w:rPr>
-        <w:rFonts w:ascii="Noto Sans Symbols" w:cs="Noto Sans Symbols" w:eastAsia="Noto Sans Symbols" w:hAnsi="Noto Sans Symbols"/>
+        <w:u w:val="none"/>
       </w:rPr>
     </w:lvl>
     <w:lvl w:ilvl="1">
@@ -1169,7 +1090,7 @@
         <w:ind w:left="1440" w:hanging="360"/>
       </w:pPr>
       <w:rPr>
-        <w:rFonts w:ascii="Courier New" w:cs="Courier New" w:eastAsia="Courier New" w:hAnsi="Courier New"/>
+        <w:u w:val="none"/>
       </w:rPr>
     </w:lvl>
     <w:lvl w:ilvl="2">
@@ -1181,7 +1102,7 @@
         <w:ind w:left="2160" w:hanging="360"/>
       </w:pPr>
       <w:rPr>
-        <w:rFonts w:ascii="Noto Sans Symbols" w:cs="Noto Sans Symbols" w:eastAsia="Noto Sans Symbols" w:hAnsi="Noto Sans Symbols"/>
+        <w:u w:val="none"/>
       </w:rPr>
     </w:lvl>
     <w:lvl w:ilvl="3">
@@ -1193,7 +1114,7 @@
         <w:ind w:left="2880" w:hanging="360"/>
       </w:pPr>
       <w:rPr>
-        <w:rFonts w:ascii="Noto Sans Symbols" w:cs="Noto Sans Symbols" w:eastAsia="Noto Sans Symbols" w:hAnsi="Noto Sans Symbols"/>
+        <w:u w:val="none"/>
       </w:rPr>
     </w:lvl>
     <w:lvl w:ilvl="4">
@@ -1205,7 +1126,7 @@
         <w:ind w:left="3600" w:hanging="360"/>
       </w:pPr>
       <w:rPr>
-        <w:rFonts w:ascii="Courier New" w:cs="Courier New" w:eastAsia="Courier New" w:hAnsi="Courier New"/>
+        <w:u w:val="none"/>
       </w:rPr>
     </w:lvl>
     <w:lvl w:ilvl="5">
@@ -1217,7 +1138,7 @@
         <w:ind w:left="4320" w:hanging="360"/>
       </w:pPr>
       <w:rPr>
-        <w:rFonts w:ascii="Noto Sans Symbols" w:cs="Noto Sans Symbols" w:eastAsia="Noto Sans Symbols" w:hAnsi="Noto Sans Symbols"/>
+        <w:u w:val="none"/>
       </w:rPr>
     </w:lvl>
     <w:lvl w:ilvl="6">
@@ -1229,7 +1150,7 @@
         <w:ind w:left="5040" w:hanging="360"/>
       </w:pPr>
       <w:rPr>
-        <w:rFonts w:ascii="Noto Sans Symbols" w:cs="Noto Sans Symbols" w:eastAsia="Noto Sans Symbols" w:hAnsi="Noto Sans Symbols"/>
+        <w:u w:val="none"/>
       </w:rPr>
     </w:lvl>
     <w:lvl w:ilvl="7">
@@ -1241,7 +1162,7 @@
         <w:ind w:left="5760" w:hanging="360"/>
       </w:pPr>
       <w:rPr>
-        <w:rFonts w:ascii="Courier New" w:cs="Courier New" w:eastAsia="Courier New" w:hAnsi="Courier New"/>
+        <w:u w:val="none"/>
       </w:rPr>
     </w:lvl>
     <w:lvl w:ilvl="8">
@@ -1253,37 +1174,37 @@
         <w:ind w:left="6480" w:hanging="360"/>
       </w:pPr>
       <w:rPr>
-        <w:rFonts w:ascii="Noto Sans Symbols" w:cs="Noto Sans Symbols" w:eastAsia="Noto Sans Symbols" w:hAnsi="Noto Sans Symbols"/>
+        <w:u w:val="none"/>
       </w:rPr>
     </w:lvl>
   </w:abstractNum>
-  <w:num w:numId="1">
+  <w:num w:numId="1" w16cid:durableId="1805273546">
+    <w:abstractNumId w:val="0"/>
+  </w:num>
+  <w:num w:numId="2" w16cid:durableId="15733934">
     <w:abstractNumId w:val="1"/>
   </w:num>
-  <w:num w:numId="2">
+  <w:num w:numId="3" w16cid:durableId="1073043751">
+    <w:abstractNumId w:val="4"/>
+  </w:num>
+  <w:num w:numId="4" w16cid:durableId="830757485">
     <w:abstractNumId w:val="2"/>
   </w:num>
-  <w:num w:numId="3">
+  <w:num w:numId="5" w16cid:durableId="526254451">
     <w:abstractNumId w:val="3"/>
-  </w:num>
-  <w:num w:numId="4">
-    <w:abstractNumId w:val="4"/>
-  </w:num>
-  <w:num w:numId="5">
-    <w:abstractNumId w:val="5"/>
   </w:num>
 </w:numbering>
 </file>
 
 <file path=word/styles.xml><?xml version="1.0" encoding="utf-8"?>
-<w:styles xmlns:mc="http://schemas.openxmlformats.org/markup-compatibility/2006" xmlns:o="urn:schemas-microsoft-com:office:office" xmlns:r="http://schemas.openxmlformats.org/officeDocument/2006/relationships" xmlns:m="http://schemas.openxmlformats.org/officeDocument/2006/math" xmlns:v="urn:schemas-microsoft-com:vml" xmlns:wp="http://schemas.openxmlformats.org/drawingml/2006/wordprocessingDrawing" xmlns:w10="urn:schemas-microsoft-com:office:word" xmlns:w="http://schemas.openxmlformats.org/wordprocessingml/2006/main" xmlns:wne="http://schemas.microsoft.com/office/word/2006/wordml" xmlns:sl="http://schemas.openxmlformats.org/schemaLibrary/2006/main" xmlns:a="http://schemas.openxmlformats.org/drawingml/2006/main" xmlns:pic="http://schemas.openxmlformats.org/drawingml/2006/picture" xmlns:c="http://schemas.openxmlformats.org/drawingml/2006/chart" xmlns:lc="http://schemas.openxmlformats.org/drawingml/2006/lockedCanvas" xmlns:dgm="http://schemas.openxmlformats.org/drawingml/2006/diagram" xmlns:wps="http://schemas.microsoft.com/office/word/2010/wordprocessingShape" xmlns:wpg="http://schemas.microsoft.com/office/word/2010/wordprocessingGroup" xmlns:w14="http://schemas.microsoft.com/office/word/2010/wordml" xmlns:w15="http://schemas.microsoft.com/office/word/2012/wordml">
+<w:styles xmlns:mc="http://schemas.openxmlformats.org/markup-compatibility/2006" xmlns:r="http://schemas.openxmlformats.org/officeDocument/2006/relationships" xmlns:w="http://schemas.openxmlformats.org/wordprocessingml/2006/main" xmlns:w14="http://schemas.microsoft.com/office/word/2010/wordml" xmlns:w15="http://schemas.microsoft.com/office/word/2012/wordml" xmlns:w16cex="http://schemas.microsoft.com/office/word/2018/wordml/cex" xmlns:w16cid="http://schemas.microsoft.com/office/word/2016/wordml/cid" xmlns:w16="http://schemas.microsoft.com/office/word/2018/wordml" xmlns:w16sdtdh="http://schemas.microsoft.com/office/word/2020/wordml/sdtdatahash" xmlns:w16se="http://schemas.microsoft.com/office/word/2015/wordml/symex" mc:Ignorable="w14 w15 w16se w16cid w16 w16cex w16sdtdh">
   <w:docDefaults>
     <w:rPrDefault>
       <w:rPr>
-        <w:rFonts w:ascii="Calibri" w:cs="Calibri" w:eastAsia="Calibri" w:hAnsi="Calibri"/>
+        <w:rFonts w:ascii="Calibri" w:eastAsia="Calibri" w:hAnsi="Calibri" w:cs="Calibri"/>
         <w:sz w:val="22"/>
         <w:szCs w:val="22"/>
-        <w:lang w:val="pt-BR"/>
+        <w:lang w:val="pt-BR" w:eastAsia="pt-BR" w:bidi="ar-SA"/>
       </w:rPr>
     </w:rPrDefault>
     <w:pPrDefault>
@@ -1292,137 +1213,573 @@
       </w:pPr>
     </w:pPrDefault>
   </w:docDefaults>
-  <w:style w:type="paragraph" w:styleId="Normal" w:default="1">
-    <w:name w:val="normal"/>
+  <w:latentStyles w:defLockedState="0" w:defUIPriority="99" w:defSemiHidden="0" w:defUnhideWhenUsed="0" w:defQFormat="0" w:count="376">
+    <w:lsdException w:name="Normal" w:uiPriority="0" w:qFormat="1"/>
+    <w:lsdException w:name="heading 1" w:uiPriority="9" w:qFormat="1"/>
+    <w:lsdException w:name="heading 2" w:semiHidden="1" w:uiPriority="9" w:unhideWhenUsed="1" w:qFormat="1"/>
+    <w:lsdException w:name="heading 3" w:semiHidden="1" w:uiPriority="9" w:unhideWhenUsed="1" w:qFormat="1"/>
+    <w:lsdException w:name="heading 4" w:semiHidden="1" w:uiPriority="9" w:unhideWhenUsed="1" w:qFormat="1"/>
+    <w:lsdException w:name="heading 5" w:semiHidden="1" w:uiPriority="9" w:unhideWhenUsed="1" w:qFormat="1"/>
+    <w:lsdException w:name="heading 6" w:semiHidden="1" w:uiPriority="9" w:unhideWhenUsed="1" w:qFormat="1"/>
+    <w:lsdException w:name="heading 7" w:semiHidden="1" w:uiPriority="9" w:unhideWhenUsed="1" w:qFormat="1"/>
+    <w:lsdException w:name="heading 8" w:semiHidden="1" w:uiPriority="9" w:unhideWhenUsed="1" w:qFormat="1"/>
+    <w:lsdException w:name="heading 9" w:semiHidden="1" w:uiPriority="9" w:unhideWhenUsed="1" w:qFormat="1"/>
+    <w:lsdException w:name="index 1" w:semiHidden="1" w:unhideWhenUsed="1"/>
+    <w:lsdException w:name="index 2" w:semiHidden="1" w:unhideWhenUsed="1"/>
+    <w:lsdException w:name="index 3" w:semiHidden="1" w:unhideWhenUsed="1"/>
+    <w:lsdException w:name="index 4" w:semiHidden="1" w:unhideWhenUsed="1"/>
+    <w:lsdException w:name="index 5" w:semiHidden="1" w:unhideWhenUsed="1"/>
+    <w:lsdException w:name="index 6" w:semiHidden="1" w:unhideWhenUsed="1"/>
+    <w:lsdException w:name="index 7" w:semiHidden="1" w:unhideWhenUsed="1"/>
+    <w:lsdException w:name="index 8" w:semiHidden="1" w:unhideWhenUsed="1"/>
+    <w:lsdException w:name="index 9" w:semiHidden="1" w:unhideWhenUsed="1"/>
+    <w:lsdException w:name="toc 1" w:semiHidden="1" w:uiPriority="39" w:unhideWhenUsed="1"/>
+    <w:lsdException w:name="toc 2" w:semiHidden="1" w:uiPriority="39" w:unhideWhenUsed="1"/>
+    <w:lsdException w:name="toc 3" w:semiHidden="1" w:uiPriority="39" w:unhideWhenUsed="1"/>
+    <w:lsdException w:name="toc 4" w:semiHidden="1" w:uiPriority="39" w:unhideWhenUsed="1"/>
+    <w:lsdException w:name="toc 5" w:semiHidden="1" w:uiPriority="39" w:unhideWhenUsed="1"/>
+    <w:lsdException w:name="toc 6" w:semiHidden="1" w:uiPriority="39" w:unhideWhenUsed="1"/>
+    <w:lsdException w:name="toc 7" w:semiHidden="1" w:uiPriority="39" w:unhideWhenUsed="1"/>
+    <w:lsdException w:name="toc 8" w:semiHidden="1" w:uiPriority="39" w:unhideWhenUsed="1"/>
+    <w:lsdException w:name="toc 9" w:semiHidden="1" w:uiPriority="39" w:unhideWhenUsed="1"/>
+    <w:lsdException w:name="Normal Indent" w:semiHidden="1" w:unhideWhenUsed="1"/>
+    <w:lsdException w:name="footnote text" w:semiHidden="1" w:unhideWhenUsed="1"/>
+    <w:lsdException w:name="annotation text" w:semiHidden="1" w:unhideWhenUsed="1"/>
+    <w:lsdException w:name="header" w:semiHidden="1" w:unhideWhenUsed="1"/>
+    <w:lsdException w:name="footer" w:semiHidden="1" w:unhideWhenUsed="1"/>
+    <w:lsdException w:name="index heading" w:semiHidden="1" w:unhideWhenUsed="1"/>
+    <w:lsdException w:name="caption" w:semiHidden="1" w:uiPriority="35" w:unhideWhenUsed="1" w:qFormat="1"/>
+    <w:lsdException w:name="table of figures" w:semiHidden="1" w:unhideWhenUsed="1"/>
+    <w:lsdException w:name="envelope address" w:semiHidden="1" w:unhideWhenUsed="1"/>
+    <w:lsdException w:name="envelope return" w:semiHidden="1" w:unhideWhenUsed="1"/>
+    <w:lsdException w:name="footnote reference" w:semiHidden="1" w:unhideWhenUsed="1"/>
+    <w:lsdException w:name="annotation reference" w:semiHidden="1" w:unhideWhenUsed="1"/>
+    <w:lsdException w:name="line number" w:semiHidden="1" w:unhideWhenUsed="1"/>
+    <w:lsdException w:name="page number" w:semiHidden="1" w:unhideWhenUsed="1"/>
+    <w:lsdException w:name="endnote reference" w:semiHidden="1" w:unhideWhenUsed="1"/>
+    <w:lsdException w:name="endnote text" w:semiHidden="1" w:unhideWhenUsed="1"/>
+    <w:lsdException w:name="table of authorities" w:semiHidden="1" w:unhideWhenUsed="1"/>
+    <w:lsdException w:name="macro" w:semiHidden="1" w:unhideWhenUsed="1"/>
+    <w:lsdException w:name="toa heading" w:semiHidden="1" w:unhideWhenUsed="1"/>
+    <w:lsdException w:name="List" w:semiHidden="1" w:unhideWhenUsed="1"/>
+    <w:lsdException w:name="List Bullet" w:semiHidden="1" w:unhideWhenUsed="1"/>
+    <w:lsdException w:name="List Number" w:semiHidden="1" w:unhideWhenUsed="1"/>
+    <w:lsdException w:name="List 2" w:semiHidden="1" w:unhideWhenUsed="1"/>
+    <w:lsdException w:name="List 3" w:semiHidden="1" w:unhideWhenUsed="1"/>
+    <w:lsdException w:name="List 4" w:semiHidden="1" w:unhideWhenUsed="1"/>
+    <w:lsdException w:name="List 5" w:semiHidden="1" w:unhideWhenUsed="1"/>
+    <w:lsdException w:name="List Bullet 2" w:semiHidden="1" w:unhideWhenUsed="1"/>
+    <w:lsdException w:name="List Bullet 3" w:semiHidden="1" w:unhideWhenUsed="1"/>
+    <w:lsdException w:name="List Bullet 4" w:semiHidden="1" w:unhideWhenUsed="1"/>
+    <w:lsdException w:name="List Bullet 5" w:semiHidden="1" w:unhideWhenUsed="1"/>
+    <w:lsdException w:name="List Number 2" w:semiHidden="1" w:unhideWhenUsed="1"/>
+    <w:lsdException w:name="List Number 3" w:semiHidden="1" w:unhideWhenUsed="1"/>
+    <w:lsdException w:name="List Number 4" w:semiHidden="1" w:unhideWhenUsed="1"/>
+    <w:lsdException w:name="List Number 5" w:semiHidden="1" w:unhideWhenUsed="1"/>
+    <w:lsdException w:name="Title" w:uiPriority="10" w:qFormat="1"/>
+    <w:lsdException w:name="Closing" w:semiHidden="1" w:unhideWhenUsed="1"/>
+    <w:lsdException w:name="Signature" w:semiHidden="1" w:unhideWhenUsed="1"/>
+    <w:lsdException w:name="Default Paragraph Font" w:semiHidden="1" w:uiPriority="1" w:unhideWhenUsed="1"/>
+    <w:lsdException w:name="Body Text" w:semiHidden="1" w:unhideWhenUsed="1"/>
+    <w:lsdException w:name="Body Text Indent" w:semiHidden="1" w:unhideWhenUsed="1"/>
+    <w:lsdException w:name="List Continue" w:semiHidden="1" w:unhideWhenUsed="1"/>
+    <w:lsdException w:name="List Continue 2" w:semiHidden="1" w:unhideWhenUsed="1"/>
+    <w:lsdException w:name="List Continue 3" w:semiHidden="1" w:unhideWhenUsed="1"/>
+    <w:lsdException w:name="List Continue 4" w:semiHidden="1" w:unhideWhenUsed="1"/>
+    <w:lsdException w:name="List Continue 5" w:semiHidden="1" w:unhideWhenUsed="1"/>
+    <w:lsdException w:name="Message Header" w:semiHidden="1" w:unhideWhenUsed="1"/>
+    <w:lsdException w:name="Subtitle" w:uiPriority="11" w:qFormat="1"/>
+    <w:lsdException w:name="Salutation" w:semiHidden="1" w:unhideWhenUsed="1"/>
+    <w:lsdException w:name="Date" w:semiHidden="1" w:unhideWhenUsed="1"/>
+    <w:lsdException w:name="Body Text First Indent" w:semiHidden="1" w:unhideWhenUsed="1"/>
+    <w:lsdException w:name="Body Text First Indent 2" w:semiHidden="1" w:unhideWhenUsed="1"/>
+    <w:lsdException w:name="Note Heading" w:semiHidden="1" w:unhideWhenUsed="1"/>
+    <w:lsdException w:name="Body Text 2" w:semiHidden="1" w:unhideWhenUsed="1"/>
+    <w:lsdException w:name="Body Text 3" w:semiHidden="1" w:unhideWhenUsed="1"/>
+    <w:lsdException w:name="Body Text Indent 2" w:semiHidden="1" w:unhideWhenUsed="1"/>
+    <w:lsdException w:name="Body Text Indent 3" w:semiHidden="1" w:unhideWhenUsed="1"/>
+    <w:lsdException w:name="Block Text" w:semiHidden="1" w:unhideWhenUsed="1"/>
+    <w:lsdException w:name="Hyperlink" w:semiHidden="1" w:unhideWhenUsed="1"/>
+    <w:lsdException w:name="FollowedHyperlink" w:semiHidden="1" w:unhideWhenUsed="1"/>
+    <w:lsdException w:name="Strong" w:uiPriority="22" w:qFormat="1"/>
+    <w:lsdException w:name="Emphasis" w:uiPriority="20" w:qFormat="1"/>
+    <w:lsdException w:name="Document Map" w:semiHidden="1" w:unhideWhenUsed="1"/>
+    <w:lsdException w:name="Plain Text" w:semiHidden="1" w:unhideWhenUsed="1"/>
+    <w:lsdException w:name="E-mail Signature" w:semiHidden="1" w:unhideWhenUsed="1"/>
+    <w:lsdException w:name="HTML Top of Form" w:semiHidden="1" w:unhideWhenUsed="1"/>
+    <w:lsdException w:name="HTML Bottom of Form" w:semiHidden="1" w:unhideWhenUsed="1"/>
+    <w:lsdException w:name="Normal (Web)" w:semiHidden="1" w:unhideWhenUsed="1"/>
+    <w:lsdException w:name="HTML Acronym" w:semiHidden="1" w:unhideWhenUsed="1"/>
+    <w:lsdException w:name="HTML Address" w:semiHidden="1" w:unhideWhenUsed="1"/>
+    <w:lsdException w:name="HTML Cite" w:semiHidden="1" w:unhideWhenUsed="1"/>
+    <w:lsdException w:name="HTML Code" w:semiHidden="1" w:unhideWhenUsed="1"/>
+    <w:lsdException w:name="HTML Definition" w:semiHidden="1" w:unhideWhenUsed="1"/>
+    <w:lsdException w:name="HTML Keyboard" w:semiHidden="1" w:unhideWhenUsed="1"/>
+    <w:lsdException w:name="HTML Preformatted" w:semiHidden="1" w:unhideWhenUsed="1"/>
+    <w:lsdException w:name="HTML Sample" w:semiHidden="1" w:unhideWhenUsed="1"/>
+    <w:lsdException w:name="HTML Typewriter" w:semiHidden="1" w:unhideWhenUsed="1"/>
+    <w:lsdException w:name="HTML Variable" w:semiHidden="1" w:unhideWhenUsed="1"/>
+    <w:lsdException w:name="Normal Table" w:semiHidden="1" w:unhideWhenUsed="1"/>
+    <w:lsdException w:name="annotation subject" w:semiHidden="1" w:unhideWhenUsed="1"/>
+    <w:lsdException w:name="No List" w:semiHidden="1" w:unhideWhenUsed="1"/>
+    <w:lsdException w:name="Outline List 1" w:semiHidden="1" w:unhideWhenUsed="1"/>
+    <w:lsdException w:name="Outline List 2" w:semiHidden="1" w:unhideWhenUsed="1"/>
+    <w:lsdException w:name="Outline List 3" w:semiHidden="1" w:unhideWhenUsed="1"/>
+    <w:lsdException w:name="Table Simple 1" w:semiHidden="1" w:unhideWhenUsed="1"/>
+    <w:lsdException w:name="Table Simple 2" w:semiHidden="1" w:unhideWhenUsed="1"/>
+    <w:lsdException w:name="Table Simple 3" w:semiHidden="1" w:unhideWhenUsed="1"/>
+    <w:lsdException w:name="Table Classic 1" w:semiHidden="1" w:unhideWhenUsed="1"/>
+    <w:lsdException w:name="Table Classic 2" w:semiHidden="1" w:unhideWhenUsed="1"/>
+    <w:lsdException w:name="Table Classic 3" w:semiHidden="1" w:unhideWhenUsed="1"/>
+    <w:lsdException w:name="Table Classic 4" w:semiHidden="1" w:unhideWhenUsed="1"/>
+    <w:lsdException w:name="Table Colorful 1" w:semiHidden="1" w:unhideWhenUsed="1"/>
+    <w:lsdException w:name="Table Colorful 2" w:semiHidden="1" w:unhideWhenUsed="1"/>
+    <w:lsdException w:name="Table Colorful 3" w:semiHidden="1" w:unhideWhenUsed="1"/>
+    <w:lsdException w:name="Table Columns 1" w:semiHidden="1" w:unhideWhenUsed="1"/>
+    <w:lsdException w:name="Table Columns 2" w:semiHidden="1" w:unhideWhenUsed="1"/>
+    <w:lsdException w:name="Table Columns 3" w:semiHidden="1" w:unhideWhenUsed="1"/>
+    <w:lsdException w:name="Table Columns 4" w:semiHidden="1" w:unhideWhenUsed="1"/>
+    <w:lsdException w:name="Table Columns 5" w:semiHidden="1" w:unhideWhenUsed="1"/>
+    <w:lsdException w:name="Table Grid 1" w:semiHidden="1" w:unhideWhenUsed="1"/>
+    <w:lsdException w:name="Table Grid 2" w:semiHidden="1" w:unhideWhenUsed="1"/>
+    <w:lsdException w:name="Table Grid 3" w:semiHidden="1" w:unhideWhenUsed="1"/>
+    <w:lsdException w:name="Table Grid 4" w:semiHidden="1" w:unhideWhenUsed="1"/>
+    <w:lsdException w:name="Table Grid 5" w:semiHidden="1" w:unhideWhenUsed="1"/>
+    <w:lsdException w:name="Table Grid 6" w:semiHidden="1" w:unhideWhenUsed="1"/>
+    <w:lsdException w:name="Table Grid 7" w:semiHidden="1" w:unhideWhenUsed="1"/>
+    <w:lsdException w:name="Table Grid 8" w:semiHidden="1" w:unhideWhenUsed="1"/>
+    <w:lsdException w:name="Table List 1" w:semiHidden="1" w:unhideWhenUsed="1"/>
+    <w:lsdException w:name="Table List 2" w:semiHidden="1" w:unhideWhenUsed="1"/>
+    <w:lsdException w:name="Table List 3" w:semiHidden="1" w:unhideWhenUsed="1"/>
+    <w:lsdException w:name="Table List 4" w:semiHidden="1" w:unhideWhenUsed="1"/>
+    <w:lsdException w:name="Table List 5" w:semiHidden="1" w:unhideWhenUsed="1"/>
+    <w:lsdException w:name="Table List 6" w:semiHidden="1" w:unhideWhenUsed="1"/>
+    <w:lsdException w:name="Table List 7" w:semiHidden="1" w:unhideWhenUsed="1"/>
+    <w:lsdException w:name="Table List 8" w:semiHidden="1" w:unhideWhenUsed="1"/>
+    <w:lsdException w:name="Table 3D effects 1" w:semiHidden="1" w:unhideWhenUsed="1"/>
+    <w:lsdException w:name="Table 3D effects 2" w:semiHidden="1" w:unhideWhenUsed="1"/>
+    <w:lsdException w:name="Table 3D effects 3" w:semiHidden="1" w:unhideWhenUsed="1"/>
+    <w:lsdException w:name="Table Contemporary" w:semiHidden="1" w:unhideWhenUsed="1"/>
+    <w:lsdException w:name="Table Elegant" w:semiHidden="1" w:unhideWhenUsed="1"/>
+    <w:lsdException w:name="Table Professional" w:semiHidden="1" w:unhideWhenUsed="1"/>
+    <w:lsdException w:name="Table Subtle 1" w:semiHidden="1" w:unhideWhenUsed="1"/>
+    <w:lsdException w:name="Table Subtle 2" w:semiHidden="1" w:unhideWhenUsed="1"/>
+    <w:lsdException w:name="Table Web 1" w:semiHidden="1" w:unhideWhenUsed="1"/>
+    <w:lsdException w:name="Table Web 2" w:semiHidden="1" w:unhideWhenUsed="1"/>
+    <w:lsdException w:name="Table Web 3" w:semiHidden="1" w:unhideWhenUsed="1"/>
+    <w:lsdException w:name="Balloon Text" w:semiHidden="1" w:unhideWhenUsed="1"/>
+    <w:lsdException w:name="Table Grid" w:uiPriority="39"/>
+    <w:lsdException w:name="Table Theme" w:semiHidden="1" w:unhideWhenUsed="1"/>
+    <w:lsdException w:name="Placeholder Text" w:semiHidden="1"/>
+    <w:lsdException w:name="No Spacing" w:uiPriority="1" w:qFormat="1"/>
+    <w:lsdException w:name="Light Shading" w:uiPriority="60"/>
+    <w:lsdException w:name="Light List" w:uiPriority="61"/>
+    <w:lsdException w:name="Light Grid" w:uiPriority="62"/>
+    <w:lsdException w:name="Medium Shading 1" w:uiPriority="63"/>
+    <w:lsdException w:name="Medium Shading 2" w:uiPriority="64"/>
+    <w:lsdException w:name="Medium List 1" w:uiPriority="65"/>
+    <w:lsdException w:name="Medium List 2" w:uiPriority="66"/>
+    <w:lsdException w:name="Medium Grid 1" w:uiPriority="67"/>
+    <w:lsdException w:name="Medium Grid 2" w:uiPriority="68"/>
+    <w:lsdException w:name="Medium Grid 3" w:uiPriority="69"/>
+    <w:lsdException w:name="Dark List" w:uiPriority="70"/>
+    <w:lsdException w:name="Colorful Shading" w:uiPriority="71"/>
+    <w:lsdException w:name="Colorful List" w:uiPriority="72"/>
+    <w:lsdException w:name="Colorful Grid" w:uiPriority="73"/>
+    <w:lsdException w:name="Light Shading Accent 1" w:uiPriority="60"/>
+    <w:lsdException w:name="Light List Accent 1" w:uiPriority="61"/>
+    <w:lsdException w:name="Light Grid Accent 1" w:uiPriority="62"/>
+    <w:lsdException w:name="Medium Shading 1 Accent 1" w:uiPriority="63"/>
+    <w:lsdException w:name="Medium Shading 2 Accent 1" w:uiPriority="64"/>
+    <w:lsdException w:name="Medium List 1 Accent 1" w:uiPriority="65"/>
+    <w:lsdException w:name="Revision" w:semiHidden="1"/>
+    <w:lsdException w:name="List Paragraph" w:uiPriority="34" w:qFormat="1"/>
+    <w:lsdException w:name="Quote" w:uiPriority="29" w:qFormat="1"/>
+    <w:lsdException w:name="Intense Quote" w:uiPriority="30" w:qFormat="1"/>
+    <w:lsdException w:name="Medium List 2 Accent 1" w:uiPriority="66"/>
+    <w:lsdException w:name="Medium Grid 1 Accent 1" w:uiPriority="67"/>
+    <w:lsdException w:name="Medium Grid 2 Accent 1" w:uiPriority="68"/>
+    <w:lsdException w:name="Medium Grid 3 Accent 1" w:uiPriority="69"/>
+    <w:lsdException w:name="Dark List Accent 1" w:uiPriority="70"/>
+    <w:lsdException w:name="Colorful Shading Accent 1" w:uiPriority="71"/>
+    <w:lsdException w:name="Colorful List Accent 1" w:uiPriority="72"/>
+    <w:lsdException w:name="Colorful Grid Accent 1" w:uiPriority="73"/>
+    <w:lsdException w:name="Light Shading Accent 2" w:uiPriority="60"/>
+    <w:lsdException w:name="Light List Accent 2" w:uiPriority="61"/>
+    <w:lsdException w:name="Light Grid Accent 2" w:uiPriority="62"/>
+    <w:lsdException w:name="Medium Shading 1 Accent 2" w:uiPriority="63"/>
+    <w:lsdException w:name="Medium Shading 2 Accent 2" w:uiPriority="64"/>
+    <w:lsdException w:name="Medium List 1 Accent 2" w:uiPriority="65"/>
+    <w:lsdException w:name="Medium List 2 Accent 2" w:uiPriority="66"/>
+    <w:lsdException w:name="Medium Grid 1 Accent 2" w:uiPriority="67"/>
+    <w:lsdException w:name="Medium Grid 2 Accent 2" w:uiPriority="68"/>
+    <w:lsdException w:name="Medium Grid 3 Accent 2" w:uiPriority="69"/>
+    <w:lsdException w:name="Dark List Accent 2" w:uiPriority="70"/>
+    <w:lsdException w:name="Colorful Shading Accent 2" w:uiPriority="71"/>
+    <w:lsdException w:name="Colorful List Accent 2" w:uiPriority="72"/>
+    <w:lsdException w:name="Colorful Grid Accent 2" w:uiPriority="73"/>
+    <w:lsdException w:name="Light Shading Accent 3" w:uiPriority="60"/>
+    <w:lsdException w:name="Light List Accent 3" w:uiPriority="61"/>
+    <w:lsdException w:name="Light Grid Accent 3" w:uiPriority="62"/>
+    <w:lsdException w:name="Medium Shading 1 Accent 3" w:uiPriority="63"/>
+    <w:lsdException w:name="Medium Shading 2 Accent 3" w:uiPriority="64"/>
+    <w:lsdException w:name="Medium List 1 Accent 3" w:uiPriority="65"/>
+    <w:lsdException w:name="Medium List 2 Accent 3" w:uiPriority="66"/>
+    <w:lsdException w:name="Medium Grid 1 Accent 3" w:uiPriority="67"/>
+    <w:lsdException w:name="Medium Grid 2 Accent 3" w:uiPriority="68"/>
+    <w:lsdException w:name="Medium Grid 3 Accent 3" w:uiPriority="69"/>
+    <w:lsdException w:name="Dark List Accent 3" w:uiPriority="70"/>
+    <w:lsdException w:name="Colorful Shading Accent 3" w:uiPriority="71"/>
+    <w:lsdException w:name="Colorful List Accent 3" w:uiPriority="72"/>
+    <w:lsdException w:name="Colorful Grid Accent 3" w:uiPriority="73"/>
+    <w:lsdException w:name="Light Shading Accent 4" w:uiPriority="60"/>
+    <w:lsdException w:name="Light List Accent 4" w:uiPriority="61"/>
+    <w:lsdException w:name="Light Grid Accent 4" w:uiPriority="62"/>
+    <w:lsdException w:name="Medium Shading 1 Accent 4" w:uiPriority="63"/>
+    <w:lsdException w:name="Medium Shading 2 Accent 4" w:uiPriority="64"/>
+    <w:lsdException w:name="Medium List 1 Accent 4" w:uiPriority="65"/>
+    <w:lsdException w:name="Medium List 2 Accent 4" w:uiPriority="66"/>
+    <w:lsdException w:name="Medium Grid 1 Accent 4" w:uiPriority="67"/>
+    <w:lsdException w:name="Medium Grid 2 Accent 4" w:uiPriority="68"/>
+    <w:lsdException w:name="Medium Grid 3 Accent 4" w:uiPriority="69"/>
+    <w:lsdException w:name="Dark List Accent 4" w:uiPriority="70"/>
+    <w:lsdException w:name="Colorful Shading Accent 4" w:uiPriority="71"/>
+    <w:lsdException w:name="Colorful List Accent 4" w:uiPriority="72"/>
+    <w:lsdException w:name="Colorful Grid Accent 4" w:uiPriority="73"/>
+    <w:lsdException w:name="Light Shading Accent 5" w:uiPriority="60"/>
+    <w:lsdException w:name="Light List Accent 5" w:uiPriority="61"/>
+    <w:lsdException w:name="Light Grid Accent 5" w:uiPriority="62"/>
+    <w:lsdException w:name="Medium Shading 1 Accent 5" w:uiPriority="63"/>
+    <w:lsdException w:name="Medium Shading 2 Accent 5" w:uiPriority="64"/>
+    <w:lsdException w:name="Medium List 1 Accent 5" w:uiPriority="65"/>
+    <w:lsdException w:name="Medium List 2 Accent 5" w:uiPriority="66"/>
+    <w:lsdException w:name="Medium Grid 1 Accent 5" w:uiPriority="67"/>
+    <w:lsdException w:name="Medium Grid 2 Accent 5" w:uiPriority="68"/>
+    <w:lsdException w:name="Medium Grid 3 Accent 5" w:uiPriority="69"/>
+    <w:lsdException w:name="Dark List Accent 5" w:uiPriority="70"/>
+    <w:lsdException w:name="Colorful Shading Accent 5" w:uiPriority="71"/>
+    <w:lsdException w:name="Colorful List Accent 5" w:uiPriority="72"/>
+    <w:lsdException w:name="Colorful Grid Accent 5" w:uiPriority="73"/>
+    <w:lsdException w:name="Light Shading Accent 6" w:uiPriority="60"/>
+    <w:lsdException w:name="Light List Accent 6" w:uiPriority="61"/>
+    <w:lsdException w:name="Light Grid Accent 6" w:uiPriority="62"/>
+    <w:lsdException w:name="Medium Shading 1 Accent 6" w:uiPriority="63"/>
+    <w:lsdException w:name="Medium Shading 2 Accent 6" w:uiPriority="64"/>
+    <w:lsdException w:name="Medium List 1 Accent 6" w:uiPriority="65"/>
+    <w:lsdException w:name="Medium List 2 Accent 6" w:uiPriority="66"/>
+    <w:lsdException w:name="Medium Grid 1 Accent 6" w:uiPriority="67"/>
+    <w:lsdException w:name="Medium Grid 2 Accent 6" w:uiPriority="68"/>
+    <w:lsdException w:name="Medium Grid 3 Accent 6" w:uiPriority="69"/>
+    <w:lsdException w:name="Dark List Accent 6" w:uiPriority="70"/>
+    <w:lsdException w:name="Colorful Shading Accent 6" w:uiPriority="71"/>
+    <w:lsdException w:name="Colorful List Accent 6" w:uiPriority="72"/>
+    <w:lsdException w:name="Colorful Grid Accent 6" w:uiPriority="73"/>
+    <w:lsdException w:name="Subtle Emphasis" w:uiPriority="19" w:qFormat="1"/>
+    <w:lsdException w:name="Intense Emphasis" w:uiPriority="21" w:qFormat="1"/>
+    <w:lsdException w:name="Subtle Reference" w:uiPriority="31" w:qFormat="1"/>
+    <w:lsdException w:name="Intense Reference" w:uiPriority="32" w:qFormat="1"/>
+    <w:lsdException w:name="Book Title" w:uiPriority="33" w:qFormat="1"/>
+    <w:lsdException w:name="Bibliography" w:semiHidden="1" w:uiPriority="37" w:unhideWhenUsed="1"/>
+    <w:lsdException w:name="TOC Heading" w:semiHidden="1" w:uiPriority="39" w:unhideWhenUsed="1" w:qFormat="1"/>
+    <w:lsdException w:name="Plain Table 1" w:uiPriority="41"/>
+    <w:lsdException w:name="Plain Table 2" w:uiPriority="42"/>
+    <w:lsdException w:name="Plain Table 3" w:uiPriority="43"/>
+    <w:lsdException w:name="Plain Table 4" w:uiPriority="44"/>
+    <w:lsdException w:name="Plain Table 5" w:uiPriority="45"/>
+    <w:lsdException w:name="Grid Table Light" w:uiPriority="40"/>
+    <w:lsdException w:name="Grid Table 1 Light" w:uiPriority="46"/>
+    <w:lsdException w:name="Grid Table 2" w:uiPriority="47"/>
+    <w:lsdException w:name="Grid Table 3" w:uiPriority="48"/>
+    <w:lsdException w:name="Grid Table 4" w:uiPriority="49"/>
+    <w:lsdException w:name="Grid Table 5 Dark" w:uiPriority="50"/>
+    <w:lsdException w:name="Grid Table 6 Colorful" w:uiPriority="51"/>
+    <w:lsdException w:name="Grid Table 7 Colorful" w:uiPriority="52"/>
+    <w:lsdException w:name="Grid Table 1 Light Accent 1" w:uiPriority="46"/>
+    <w:lsdException w:name="Grid Table 2 Accent 1" w:uiPriority="47"/>
+    <w:lsdException w:name="Grid Table 3 Accent 1" w:uiPriority="48"/>
+    <w:lsdException w:name="Grid Table 4 Accent 1" w:uiPriority="49"/>
+    <w:lsdException w:name="Grid Table 5 Dark Accent 1" w:uiPriority="50"/>
+    <w:lsdException w:name="Grid Table 6 Colorful Accent 1" w:uiPriority="51"/>
+    <w:lsdException w:name="Grid Table 7 Colorful Accent 1" w:uiPriority="52"/>
+    <w:lsdException w:name="Grid Table 1 Light Accent 2" w:uiPriority="46"/>
+    <w:lsdException w:name="Grid Table 2 Accent 2" w:uiPriority="47"/>
+    <w:lsdException w:name="Grid Table 3 Accent 2" w:uiPriority="48"/>
+    <w:lsdException w:name="Grid Table 4 Accent 2" w:uiPriority="49"/>
+    <w:lsdException w:name="Grid Table 5 Dark Accent 2" w:uiPriority="50"/>
+    <w:lsdException w:name="Grid Table 6 Colorful Accent 2" w:uiPriority="51"/>
+    <w:lsdException w:name="Grid Table 7 Colorful Accent 2" w:uiPriority="52"/>
+    <w:lsdException w:name="Grid Table 1 Light Accent 3" w:uiPriority="46"/>
+    <w:lsdException w:name="Grid Table 2 Accent 3" w:uiPriority="47"/>
+    <w:lsdException w:name="Grid Table 3 Accent 3" w:uiPriority="48"/>
+    <w:lsdException w:name="Grid Table 4 Accent 3" w:uiPriority="49"/>
+    <w:lsdException w:name="Grid Table 5 Dark Accent 3" w:uiPriority="50"/>
+    <w:lsdException w:name="Grid Table 6 Colorful Accent 3" w:uiPriority="51"/>
+    <w:lsdException w:name="Grid Table 7 Colorful Accent 3" w:uiPriority="52"/>
+    <w:lsdException w:name="Grid Table 1 Light Accent 4" w:uiPriority="46"/>
+    <w:lsdException w:name="Grid Table 2 Accent 4" w:uiPriority="47"/>
+    <w:lsdException w:name="Grid Table 3 Accent 4" w:uiPriority="48"/>
+    <w:lsdException w:name="Grid Table 4 Accent 4" w:uiPriority="49"/>
+    <w:lsdException w:name="Grid Table 5 Dark Accent 4" w:uiPriority="50"/>
+    <w:lsdException w:name="Grid Table 6 Colorful Accent 4" w:uiPriority="51"/>
+    <w:lsdException w:name="Grid Table 7 Colorful Accent 4" w:uiPriority="52"/>
+    <w:lsdException w:name="Grid Table 1 Light Accent 5" w:uiPriority="46"/>
+    <w:lsdException w:name="Grid Table 2 Accent 5" w:uiPriority="47"/>
+    <w:lsdException w:name="Grid Table 3 Accent 5" w:uiPriority="48"/>
+    <w:lsdException w:name="Grid Table 4 Accent 5" w:uiPriority="49"/>
+    <w:lsdException w:name="Grid Table 5 Dark Accent 5" w:uiPriority="50"/>
+    <w:lsdException w:name="Grid Table 6 Colorful Accent 5" w:uiPriority="51"/>
+    <w:lsdException w:name="Grid Table 7 Colorful Accent 5" w:uiPriority="52"/>
+    <w:lsdException w:name="Grid Table 1 Light Accent 6" w:uiPriority="46"/>
+    <w:lsdException w:name="Grid Table 2 Accent 6" w:uiPriority="47"/>
+    <w:lsdException w:name="Grid Table 3 Accent 6" w:uiPriority="48"/>
+    <w:lsdException w:name="Grid Table 4 Accent 6" w:uiPriority="49"/>
+    <w:lsdException w:name="Grid Table 5 Dark Accent 6" w:uiPriority="50"/>
+    <w:lsdException w:name="Grid Table 6 Colorful Accent 6" w:uiPriority="51"/>
+    <w:lsdException w:name="Grid Table 7 Colorful Accent 6" w:uiPriority="52"/>
+    <w:lsdException w:name="List Table 1 Light" w:uiPriority="46"/>
+    <w:lsdException w:name="List Table 2" w:uiPriority="47"/>
+    <w:lsdException w:name="List Table 3" w:uiPriority="48"/>
+    <w:lsdException w:name="List Table 4" w:uiPriority="49"/>
+    <w:lsdException w:name="List Table 5 Dark" w:uiPriority="50"/>
+    <w:lsdException w:name="List Table 6 Colorful" w:uiPriority="51"/>
+    <w:lsdException w:name="List Table 7 Colorful" w:uiPriority="52"/>
+    <w:lsdException w:name="List Table 1 Light Accent 1" w:uiPriority="46"/>
+    <w:lsdException w:name="List Table 2 Accent 1" w:uiPriority="47"/>
+    <w:lsdException w:name="List Table 3 Accent 1" w:uiPriority="48"/>
+    <w:lsdException w:name="List Table 4 Accent 1" w:uiPriority="49"/>
+    <w:lsdException w:name="List Table 5 Dark Accent 1" w:uiPriority="50"/>
+    <w:lsdException w:name="List Table 6 Colorful Accent 1" w:uiPriority="51"/>
+    <w:lsdException w:name="List Table 7 Colorful Accent 1" w:uiPriority="52"/>
+    <w:lsdException w:name="List Table 1 Light Accent 2" w:uiPriority="46"/>
+    <w:lsdException w:name="List Table 2 Accent 2" w:uiPriority="47"/>
+    <w:lsdException w:name="List Table 3 Accent 2" w:uiPriority="48"/>
+    <w:lsdException w:name="List Table 4 Accent 2" w:uiPriority="49"/>
+    <w:lsdException w:name="List Table 5 Dark Accent 2" w:uiPriority="50"/>
+    <w:lsdException w:name="List Table 6 Colorful Accent 2" w:uiPriority="51"/>
+    <w:lsdException w:name="List Table 7 Colorful Accent 2" w:uiPriority="52"/>
+    <w:lsdException w:name="List Table 1 Light Accent 3" w:uiPriority="46"/>
+    <w:lsdException w:name="List Table 2 Accent 3" w:uiPriority="47"/>
+    <w:lsdException w:name="List Table 3 Accent 3" w:uiPriority="48"/>
+    <w:lsdException w:name="List Table 4 Accent 3" w:uiPriority="49"/>
+    <w:lsdException w:name="List Table 5 Dark Accent 3" w:uiPriority="50"/>
+    <w:lsdException w:name="List Table 6 Colorful Accent 3" w:uiPriority="51"/>
+    <w:lsdException w:name="List Table 7 Colorful Accent 3" w:uiPriority="52"/>
+    <w:lsdException w:name="List Table 1 Light Accent 4" w:uiPriority="46"/>
+    <w:lsdException w:name="List Table 2 Accent 4" w:uiPriority="47"/>
+    <w:lsdException w:name="List Table 3 Accent 4" w:uiPriority="48"/>
+    <w:lsdException w:name="List Table 4 Accent 4" w:uiPriority="49"/>
+    <w:lsdException w:name="List Table 5 Dark Accent 4" w:uiPriority="50"/>
+    <w:lsdException w:name="List Table 6 Colorful Accent 4" w:uiPriority="51"/>
+    <w:lsdException w:name="List Table 7 Colorful Accent 4" w:uiPriority="52"/>
+    <w:lsdException w:name="List Table 1 Light Accent 5" w:uiPriority="46"/>
+    <w:lsdException w:name="List Table 2 Accent 5" w:uiPriority="47"/>
+    <w:lsdException w:name="List Table 3 Accent 5" w:uiPriority="48"/>
+    <w:lsdException w:name="List Table 4 Accent 5" w:uiPriority="49"/>
+    <w:lsdException w:name="List Table 5 Dark Accent 5" w:uiPriority="50"/>
+    <w:lsdException w:name="List Table 6 Colorful Accent 5" w:uiPriority="51"/>
+    <w:lsdException w:name="List Table 7 Colorful Accent 5" w:uiPriority="52"/>
+    <w:lsdException w:name="List Table 1 Light Accent 6" w:uiPriority="46"/>
+    <w:lsdException w:name="List Table 2 Accent 6" w:uiPriority="47"/>
+    <w:lsdException w:name="List Table 3 Accent 6" w:uiPriority="48"/>
+    <w:lsdException w:name="List Table 4 Accent 6" w:uiPriority="49"/>
+    <w:lsdException w:name="List Table 5 Dark Accent 6" w:uiPriority="50"/>
+    <w:lsdException w:name="List Table 6 Colorful Accent 6" w:uiPriority="51"/>
+    <w:lsdException w:name="List Table 7 Colorful Accent 6" w:uiPriority="52"/>
+    <w:lsdException w:name="Mention" w:semiHidden="1" w:unhideWhenUsed="1"/>
+    <w:lsdException w:name="Smart Hyperlink" w:semiHidden="1" w:unhideWhenUsed="1"/>
+    <w:lsdException w:name="Hashtag" w:semiHidden="1" w:unhideWhenUsed="1"/>
+    <w:lsdException w:name="Unresolved Mention" w:semiHidden="1" w:unhideWhenUsed="1"/>
+    <w:lsdException w:name="Smart Link" w:semiHidden="1" w:unhideWhenUsed="1"/>
+  </w:latentStyles>
+  <w:style w:type="paragraph" w:default="1" w:styleId="Normal">
+    <w:name w:val="Normal"/>
+    <w:qFormat/>
   </w:style>
-  <w:style w:type="table" w:styleId="TableNormal" w:default="1">
-    <w:name w:val="Table Normal"/>
-  </w:style>
-  <w:style w:type="paragraph" w:styleId="Heading1">
+  <w:style w:type="paragraph" w:styleId="Ttulo1">
     <w:name w:val="heading 1"/>
     <w:basedOn w:val="Normal"/>
     <w:next w:val="Normal"/>
+    <w:uiPriority w:val="9"/>
+    <w:qFormat/>
     <w:pPr>
-      <w:keepNext w:val="1"/>
-      <w:keepLines w:val="1"/>
-      <w:pageBreakBefore w:val="0"/>
-      <w:spacing w:after="120" w:before="480" w:lineRule="auto"/>
+      <w:keepNext/>
+      <w:keepLines/>
+      <w:spacing w:before="480" w:after="120"/>
+      <w:outlineLvl w:val="0"/>
     </w:pPr>
     <w:rPr>
-      <w:b w:val="1"/>
+      <w:b/>
       <w:sz w:val="48"/>
       <w:szCs w:val="48"/>
     </w:rPr>
   </w:style>
-  <w:style w:type="paragraph" w:styleId="Heading2">
+  <w:style w:type="paragraph" w:styleId="Ttulo2">
     <w:name w:val="heading 2"/>
     <w:basedOn w:val="Normal"/>
     <w:next w:val="Normal"/>
+    <w:uiPriority w:val="9"/>
+    <w:semiHidden/>
+    <w:unhideWhenUsed/>
+    <w:qFormat/>
     <w:pPr>
-      <w:keepNext w:val="1"/>
-      <w:keepLines w:val="1"/>
-      <w:pageBreakBefore w:val="0"/>
-      <w:spacing w:after="80" w:before="360" w:lineRule="auto"/>
+      <w:keepNext/>
+      <w:keepLines/>
+      <w:spacing w:before="360" w:after="80"/>
+      <w:outlineLvl w:val="1"/>
     </w:pPr>
     <w:rPr>
-      <w:b w:val="1"/>
+      <w:b/>
       <w:sz w:val="36"/>
       <w:szCs w:val="36"/>
     </w:rPr>
   </w:style>
-  <w:style w:type="paragraph" w:styleId="Heading3">
+  <w:style w:type="paragraph" w:styleId="Ttulo3">
     <w:name w:val="heading 3"/>
     <w:basedOn w:val="Normal"/>
     <w:next w:val="Normal"/>
+    <w:uiPriority w:val="9"/>
+    <w:semiHidden/>
+    <w:unhideWhenUsed/>
+    <w:qFormat/>
     <w:pPr>
-      <w:keepNext w:val="1"/>
-      <w:keepLines w:val="1"/>
-      <w:pageBreakBefore w:val="0"/>
-      <w:spacing w:after="80" w:before="280" w:lineRule="auto"/>
+      <w:keepNext/>
+      <w:keepLines/>
+      <w:spacing w:before="280" w:after="80"/>
+      <w:outlineLvl w:val="2"/>
     </w:pPr>
     <w:rPr>
-      <w:b w:val="1"/>
+      <w:b/>
       <w:sz w:val="28"/>
       <w:szCs w:val="28"/>
     </w:rPr>
   </w:style>
-  <w:style w:type="paragraph" w:styleId="Heading4">
+  <w:style w:type="paragraph" w:styleId="Ttulo4">
     <w:name w:val="heading 4"/>
     <w:basedOn w:val="Normal"/>
     <w:next w:val="Normal"/>
+    <w:uiPriority w:val="9"/>
+    <w:semiHidden/>
+    <w:unhideWhenUsed/>
+    <w:qFormat/>
     <w:pPr>
-      <w:keepNext w:val="1"/>
-      <w:keepLines w:val="1"/>
-      <w:pageBreakBefore w:val="0"/>
-      <w:spacing w:after="40" w:before="240" w:lineRule="auto"/>
+      <w:keepNext/>
+      <w:keepLines/>
+      <w:spacing w:before="240" w:after="40"/>
+      <w:outlineLvl w:val="3"/>
     </w:pPr>
     <w:rPr>
-      <w:b w:val="1"/>
+      <w:b/>
       <w:sz w:val="24"/>
       <w:szCs w:val="24"/>
     </w:rPr>
   </w:style>
-  <w:style w:type="paragraph" w:styleId="Heading5">
+  <w:style w:type="paragraph" w:styleId="Ttulo5">
     <w:name w:val="heading 5"/>
     <w:basedOn w:val="Normal"/>
     <w:next w:val="Normal"/>
+    <w:uiPriority w:val="9"/>
+    <w:semiHidden/>
+    <w:unhideWhenUsed/>
+    <w:qFormat/>
     <w:pPr>
-      <w:keepNext w:val="1"/>
-      <w:keepLines w:val="1"/>
-      <w:pageBreakBefore w:val="0"/>
-      <w:spacing w:after="40" w:before="220" w:lineRule="auto"/>
+      <w:keepNext/>
+      <w:keepLines/>
+      <w:spacing w:before="220" w:after="40"/>
+      <w:outlineLvl w:val="4"/>
     </w:pPr>
     <w:rPr>
-      <w:b w:val="1"/>
-      <w:sz w:val="22"/>
-      <w:szCs w:val="22"/>
+      <w:b/>
     </w:rPr>
   </w:style>
-  <w:style w:type="paragraph" w:styleId="Heading6">
+  <w:style w:type="paragraph" w:styleId="Ttulo6">
     <w:name w:val="heading 6"/>
     <w:basedOn w:val="Normal"/>
     <w:next w:val="Normal"/>
+    <w:uiPriority w:val="9"/>
+    <w:semiHidden/>
+    <w:unhideWhenUsed/>
+    <w:qFormat/>
     <w:pPr>
-      <w:keepNext w:val="1"/>
-      <w:keepLines w:val="1"/>
-      <w:pageBreakBefore w:val="0"/>
-      <w:spacing w:after="40" w:before="200" w:lineRule="auto"/>
+      <w:keepNext/>
+      <w:keepLines/>
+      <w:spacing w:before="200" w:after="40"/>
+      <w:outlineLvl w:val="5"/>
     </w:pPr>
     <w:rPr>
-      <w:b w:val="1"/>
+      <w:b/>
       <w:sz w:val="20"/>
       <w:szCs w:val="20"/>
     </w:rPr>
   </w:style>
-  <w:style w:type="paragraph" w:styleId="Title">
+  <w:style w:type="character" w:default="1" w:styleId="Fontepargpadro">
+    <w:name w:val="Default Paragraph Font"/>
+    <w:uiPriority w:val="1"/>
+    <w:semiHidden/>
+    <w:unhideWhenUsed/>
+  </w:style>
+  <w:style w:type="table" w:default="1" w:styleId="Tabelanormal">
+    <w:name w:val="Normal Table"/>
+    <w:uiPriority w:val="99"/>
+    <w:semiHidden/>
+    <w:unhideWhenUsed/>
+    <w:tblPr>
+      <w:tblInd w:w="0" w:type="dxa"/>
+      <w:tblCellMar>
+        <w:top w:w="0" w:type="dxa"/>
+        <w:left w:w="108" w:type="dxa"/>
+        <w:bottom w:w="0" w:type="dxa"/>
+        <w:right w:w="108" w:type="dxa"/>
+      </w:tblCellMar>
+    </w:tblPr>
+  </w:style>
+  <w:style w:type="numbering" w:default="1" w:styleId="Semlista">
+    <w:name w:val="No List"/>
+    <w:uiPriority w:val="99"/>
+    <w:semiHidden/>
+    <w:unhideWhenUsed/>
+  </w:style>
+  <w:style w:type="table" w:customStyle="1" w:styleId="TableNormal">
+    <w:name w:val="Table Normal"/>
+    <w:tblPr>
+      <w:tblCellMar>
+        <w:top w:w="0" w:type="dxa"/>
+        <w:left w:w="0" w:type="dxa"/>
+        <w:bottom w:w="0" w:type="dxa"/>
+        <w:right w:w="0" w:type="dxa"/>
+      </w:tblCellMar>
+    </w:tblPr>
+  </w:style>
+  <w:style w:type="paragraph" w:styleId="Ttulo">
     <w:name w:val="Title"/>
     <w:basedOn w:val="Normal"/>
     <w:next w:val="Normal"/>
+    <w:uiPriority w:val="10"/>
+    <w:qFormat/>
     <w:pPr>
-      <w:keepNext w:val="1"/>
-      <w:keepLines w:val="1"/>
-      <w:pageBreakBefore w:val="0"/>
-      <w:spacing w:after="120" w:before="480" w:lineRule="auto"/>
+      <w:keepNext/>
+      <w:keepLines/>
+      <w:spacing w:before="480" w:after="120"/>
     </w:pPr>
     <w:rPr>
-      <w:b w:val="1"/>
+      <w:b/>
       <w:sz w:val="72"/>
       <w:szCs w:val="72"/>
     </w:rPr>
   </w:style>
-  <w:style w:type="paragraph" w:styleId="Subtitle">
+  <w:style w:type="paragraph" w:styleId="Subttulo">
     <w:name w:val="Subtitle"/>
     <w:basedOn w:val="Normal"/>
     <w:next w:val="Normal"/>
+    <w:uiPriority w:val="11"/>
+    <w:qFormat/>
     <w:pPr>
-      <w:keepNext w:val="1"/>
-      <w:keepLines w:val="1"/>
-      <w:pageBreakBefore w:val="0"/>
-      <w:spacing w:after="80" w:before="360" w:lineRule="auto"/>
+      <w:keepNext/>
+      <w:keepLines/>
+      <w:spacing w:before="360" w:after="80"/>
     </w:pPr>
     <w:rPr>
-      <w:rFonts w:ascii="Georgia" w:cs="Georgia" w:eastAsia="Georgia" w:hAnsi="Georgia"/>
-      <w:i w:val="1"/>
+      <w:rFonts w:ascii="Georgia" w:eastAsia="Georgia" w:hAnsi="Georgia" w:cs="Georgia"/>
+      <w:i/>
       <w:color w:val="666666"/>
       <w:sz w:val="48"/>
       <w:szCs w:val="48"/>

</xml_diff>